<commit_message>
registrando la clase #7
</commit_message>
<xml_diff>
--- a/leer.docx
+++ b/leer.docx
@@ -13,12 +13,6 @@
           <w:lang w:val="es-MX"/>
         </w:rPr>
       </w:pPr>
-      <w:r>
-        <w:rPr>
-          <w:lang w:val="es-MX"/>
-        </w:rPr>
-        <w:br w:type="page"/>
-      </w:r>
     </w:p>
     <w:p>
       <w:pPr>
@@ -31,7 +25,6 @@
         <w:rPr>
           <w:lang w:val="es-MX"/>
         </w:rPr>
-        <w:lastRenderedPageBreak/>
         <w:t xml:space="preserve">Aprendiendo VUE con las clases de </w:t>
       </w:r>
       <w:proofErr w:type="spellStart"/>
@@ -2212,6 +2205,7 @@
           <w:sz w:val="21"/>
           <w:szCs w:val="21"/>
         </w:rPr>
+        <w:lastRenderedPageBreak/>
         <w:t>&lt;</w:t>
       </w:r>
       <w:r>
@@ -2431,7 +2425,6 @@
           <w:szCs w:val="21"/>
           <w:lang w:val="es-MX"/>
         </w:rPr>
-        <w:lastRenderedPageBreak/>
         <w:t xml:space="preserve">    </w:t>
       </w:r>
       <w:proofErr w:type="gramStart"/>
@@ -33468,6 +33461,3950 @@
           <w:lang w:val="es-MX"/>
         </w:rPr>
       </w:pPr>
+      <w:r>
+        <w:rPr>
+          <w:lang w:val="es-MX"/>
+        </w:rPr>
+        <w:t xml:space="preserve">Los componentes son las cosas más importantes de </w:t>
+      </w:r>
+      <w:proofErr w:type="spellStart"/>
+      <w:r>
+        <w:rPr>
+          <w:lang w:val="es-MX"/>
+        </w:rPr>
+        <w:t>Vue</w:t>
+      </w:r>
+      <w:proofErr w:type="spellEnd"/>
+      <w:r>
+        <w:rPr>
+          <w:lang w:val="es-MX"/>
+        </w:rPr>
+        <w:t xml:space="preserve"> Es separar nuestro sitio web en diferentes secciones para que la lógica nos quede separada. Por ejemplo, deberíamos de hacer un componente para el </w:t>
+      </w:r>
+      <w:proofErr w:type="spellStart"/>
+      <w:r>
+        <w:rPr>
+          <w:lang w:val="es-MX"/>
+        </w:rPr>
+        <w:t>navbar</w:t>
+      </w:r>
+      <w:proofErr w:type="spellEnd"/>
+      <w:r>
+        <w:rPr>
+          <w:lang w:val="es-MX"/>
+        </w:rPr>
+        <w:t xml:space="preserve"> para evitar duplicar el código.</w:t>
+      </w:r>
+    </w:p>
+    <w:p>
+      <w:pPr>
+        <w:rPr>
+          <w:lang w:val="es-MX"/>
+        </w:rPr>
+      </w:pPr>
+      <w:r>
+        <w:rPr>
+          <w:lang w:val="es-MX"/>
+        </w:rPr>
+        <w:t>Vamos a crear un componente para el saludo</w:t>
+      </w:r>
+      <w:r>
+        <w:rPr>
+          <w:lang w:val="es-MX"/>
+        </w:rPr>
+        <w:t xml:space="preserve"> por lo tanto en el </w:t>
+      </w:r>
+      <w:proofErr w:type="spellStart"/>
+      <w:r>
+        <w:rPr>
+          <w:lang w:val="es-MX"/>
+        </w:rPr>
+        <w:t>index</w:t>
+      </w:r>
+      <w:proofErr w:type="spellEnd"/>
+      <w:r>
+        <w:rPr>
+          <w:lang w:val="es-MX"/>
+        </w:rPr>
+        <w:t xml:space="preserve"> solamente deberíamos de poner la siguiente sintaxis.</w:t>
+      </w:r>
+    </w:p>
+    <w:p>
+      <w:pPr>
+        <w:shd w:val="clear" w:color="auto" w:fill="1E1E1E"/>
+        <w:spacing w:after="0" w:line="285" w:lineRule="atLeast"/>
+        <w:rPr>
+          <w:rFonts w:ascii="Consolas" w:eastAsia="Times New Roman" w:hAnsi="Consolas" w:cs="Times New Roman"/>
+          <w:color w:val="D4D4D4"/>
+          <w:sz w:val="21"/>
+          <w:szCs w:val="21"/>
+          <w:lang w:val="es-MX" w:eastAsia="es-MX"/>
+        </w:rPr>
+      </w:pPr>
+      <w:r>
+        <w:rPr>
+          <w:rFonts w:ascii="Consolas" w:eastAsia="Times New Roman" w:hAnsi="Consolas" w:cs="Times New Roman"/>
+          <w:color w:val="808080"/>
+          <w:sz w:val="21"/>
+          <w:szCs w:val="21"/>
+          <w:lang w:val="es-MX" w:eastAsia="es-MX"/>
+        </w:rPr>
+        <w:t>&lt;</w:t>
+      </w:r>
+      <w:r>
+        <w:rPr>
+          <w:rFonts w:ascii="Consolas" w:eastAsia="Times New Roman" w:hAnsi="Consolas" w:cs="Times New Roman"/>
+          <w:color w:val="569CD6"/>
+          <w:sz w:val="21"/>
+          <w:szCs w:val="21"/>
+          <w:lang w:val="es-MX" w:eastAsia="es-MX"/>
+        </w:rPr>
+        <w:t>saludo</w:t>
+      </w:r>
+      <w:r>
+        <w:rPr>
+          <w:rFonts w:ascii="Consolas" w:eastAsia="Times New Roman" w:hAnsi="Consolas" w:cs="Times New Roman"/>
+          <w:color w:val="808080"/>
+          <w:sz w:val="21"/>
+          <w:szCs w:val="21"/>
+          <w:lang w:val="es-MX" w:eastAsia="es-MX"/>
+        </w:rPr>
+        <w:t>&gt;&lt;/</w:t>
+      </w:r>
+      <w:r>
+        <w:rPr>
+          <w:rFonts w:ascii="Consolas" w:eastAsia="Times New Roman" w:hAnsi="Consolas" w:cs="Times New Roman"/>
+          <w:color w:val="569CD6"/>
+          <w:sz w:val="21"/>
+          <w:szCs w:val="21"/>
+          <w:lang w:val="es-MX" w:eastAsia="es-MX"/>
+        </w:rPr>
+        <w:t>saludo</w:t>
+      </w:r>
+      <w:r>
+        <w:rPr>
+          <w:rFonts w:ascii="Consolas" w:eastAsia="Times New Roman" w:hAnsi="Consolas" w:cs="Times New Roman"/>
+          <w:color w:val="808080"/>
+          <w:sz w:val="21"/>
+          <w:szCs w:val="21"/>
+          <w:lang w:val="es-MX" w:eastAsia="es-MX"/>
+        </w:rPr>
+        <w:t>&gt;</w:t>
+      </w:r>
+    </w:p>
+    <w:p>
+      <w:pPr>
+        <w:rPr>
+          <w:lang w:val="es-MX"/>
+        </w:rPr>
+      </w:pPr>
+    </w:p>
+    <w:p>
+      <w:pPr>
+        <w:rPr>
+          <w:lang w:val="es-MX"/>
+        </w:rPr>
+      </w:pPr>
+      <w:r>
+        <w:rPr>
+          <w:lang w:val="es-MX"/>
+        </w:rPr>
+        <w:t xml:space="preserve">Recuerdo hay que trabajar sobre la instancia de </w:t>
+      </w:r>
+      <w:proofErr w:type="spellStart"/>
+      <w:r>
+        <w:rPr>
+          <w:lang w:val="es-MX"/>
+        </w:rPr>
+        <w:t>Vue</w:t>
+      </w:r>
+      <w:proofErr w:type="spellEnd"/>
+      <w:r>
+        <w:rPr>
+          <w:lang w:val="es-MX"/>
+        </w:rPr>
+        <w:t xml:space="preserve"> para crear nuestro primer componente. Te debes grabar en la cabezota que todo componente lleva un </w:t>
+      </w:r>
+      <w:proofErr w:type="spellStart"/>
+      <w:r>
+        <w:rPr>
+          <w:lang w:val="es-MX"/>
+        </w:rPr>
+        <w:t>template</w:t>
+      </w:r>
+      <w:proofErr w:type="spellEnd"/>
+      <w:r>
+        <w:rPr>
+          <w:lang w:val="es-MX"/>
+        </w:rPr>
+        <w:t xml:space="preserve">, por que de esta manera le podemos poner todas las etiquetas que </w:t>
+      </w:r>
+      <w:proofErr w:type="spellStart"/>
+      <w:r>
+        <w:rPr>
+          <w:lang w:val="es-MX"/>
+        </w:rPr>
+        <w:t>querramos</w:t>
+      </w:r>
+      <w:proofErr w:type="spellEnd"/>
+      <w:r>
+        <w:rPr>
+          <w:lang w:val="es-MX"/>
+        </w:rPr>
+        <w:t xml:space="preserve">, serán muy necesarias en el caso de hacer un </w:t>
+      </w:r>
+      <w:proofErr w:type="spellStart"/>
+      <w:r>
+        <w:rPr>
+          <w:lang w:val="es-MX"/>
+        </w:rPr>
+        <w:t>navbar</w:t>
+      </w:r>
+      <w:proofErr w:type="spellEnd"/>
+      <w:r>
+        <w:rPr>
+          <w:lang w:val="es-MX"/>
+        </w:rPr>
+        <w:t xml:space="preserve"> u otro componente.</w:t>
+      </w:r>
+    </w:p>
+    <w:p>
+      <w:pPr>
+        <w:shd w:val="clear" w:color="auto" w:fill="1E1E1E"/>
+        <w:spacing w:after="0" w:line="285" w:lineRule="atLeast"/>
+        <w:rPr>
+          <w:rFonts w:ascii="Consolas" w:eastAsia="Times New Roman" w:hAnsi="Consolas" w:cs="Times New Roman"/>
+          <w:color w:val="D4D4D4"/>
+          <w:sz w:val="21"/>
+          <w:szCs w:val="21"/>
+          <w:lang w:val="es-MX" w:eastAsia="es-MX"/>
+        </w:rPr>
+      </w:pPr>
+      <w:r>
+        <w:rPr>
+          <w:rFonts w:ascii="Consolas" w:eastAsia="Times New Roman" w:hAnsi="Consolas" w:cs="Times New Roman"/>
+          <w:color w:val="D4D4D4"/>
+          <w:sz w:val="21"/>
+          <w:szCs w:val="21"/>
+          <w:lang w:val="es-MX" w:eastAsia="es-MX"/>
+        </w:rPr>
+        <w:t> </w:t>
+      </w:r>
+      <w:r>
+        <w:rPr>
+          <w:rFonts w:ascii="Consolas" w:eastAsia="Times New Roman" w:hAnsi="Consolas" w:cs="Times New Roman"/>
+          <w:color w:val="808080"/>
+          <w:sz w:val="21"/>
+          <w:szCs w:val="21"/>
+          <w:lang w:val="es-MX" w:eastAsia="es-MX"/>
+        </w:rPr>
+        <w:t>&lt;</w:t>
+      </w:r>
+      <w:r>
+        <w:rPr>
+          <w:rFonts w:ascii="Consolas" w:eastAsia="Times New Roman" w:hAnsi="Consolas" w:cs="Times New Roman"/>
+          <w:color w:val="569CD6"/>
+          <w:sz w:val="21"/>
+          <w:szCs w:val="21"/>
+          <w:lang w:val="es-MX" w:eastAsia="es-MX"/>
+        </w:rPr>
+        <w:t>script</w:t>
+      </w:r>
+      <w:r>
+        <w:rPr>
+          <w:rFonts w:ascii="Consolas" w:eastAsia="Times New Roman" w:hAnsi="Consolas" w:cs="Times New Roman"/>
+          <w:color w:val="808080"/>
+          <w:sz w:val="21"/>
+          <w:szCs w:val="21"/>
+          <w:lang w:val="es-MX" w:eastAsia="es-MX"/>
+        </w:rPr>
+        <w:t>&gt;</w:t>
+      </w:r>
+      <w:r>
+        <w:rPr>
+          <w:rFonts w:ascii="Consolas" w:eastAsia="Times New Roman" w:hAnsi="Consolas" w:cs="Times New Roman"/>
+          <w:color w:val="D4D4D4"/>
+          <w:sz w:val="21"/>
+          <w:szCs w:val="21"/>
+          <w:lang w:val="es-MX" w:eastAsia="es-MX"/>
+        </w:rPr>
+        <w:t>      </w:t>
+      </w:r>
+    </w:p>
+    <w:p>
+      <w:pPr>
+        <w:shd w:val="clear" w:color="auto" w:fill="1E1E1E"/>
+        <w:spacing w:after="0" w:line="285" w:lineRule="atLeast"/>
+        <w:rPr>
+          <w:rFonts w:ascii="Consolas" w:eastAsia="Times New Roman" w:hAnsi="Consolas" w:cs="Times New Roman"/>
+          <w:color w:val="D4D4D4"/>
+          <w:sz w:val="21"/>
+          <w:szCs w:val="21"/>
+          <w:lang w:val="es-MX" w:eastAsia="es-MX"/>
+        </w:rPr>
+      </w:pPr>
+      <w:r>
+        <w:rPr>
+          <w:rFonts w:ascii="Consolas" w:eastAsia="Times New Roman" w:hAnsi="Consolas" w:cs="Times New Roman"/>
+          <w:color w:val="D4D4D4"/>
+          <w:sz w:val="21"/>
+          <w:szCs w:val="21"/>
+          <w:lang w:val="es-MX" w:eastAsia="es-MX"/>
+        </w:rPr>
+        <w:t>    </w:t>
+      </w:r>
+      <w:r>
+        <w:rPr>
+          <w:rFonts w:ascii="Consolas" w:eastAsia="Times New Roman" w:hAnsi="Consolas" w:cs="Times New Roman"/>
+          <w:color w:val="6A9955"/>
+          <w:sz w:val="21"/>
+          <w:szCs w:val="21"/>
+          <w:lang w:val="es-MX" w:eastAsia="es-MX"/>
+        </w:rPr>
+        <w:t>// componente</w:t>
+      </w:r>
+    </w:p>
+    <w:p>
+      <w:pPr>
+        <w:shd w:val="clear" w:color="auto" w:fill="1E1E1E"/>
+        <w:spacing w:after="0" w:line="285" w:lineRule="atLeast"/>
+        <w:rPr>
+          <w:rFonts w:ascii="Consolas" w:eastAsia="Times New Roman" w:hAnsi="Consolas" w:cs="Times New Roman"/>
+          <w:color w:val="D4D4D4"/>
+          <w:sz w:val="21"/>
+          <w:szCs w:val="21"/>
+          <w:lang w:val="es-MX" w:eastAsia="es-MX"/>
+        </w:rPr>
+      </w:pPr>
+      <w:r>
+        <w:rPr>
+          <w:rFonts w:ascii="Consolas" w:eastAsia="Times New Roman" w:hAnsi="Consolas" w:cs="Times New Roman"/>
+          <w:color w:val="D4D4D4"/>
+          <w:sz w:val="21"/>
+          <w:szCs w:val="21"/>
+          <w:lang w:val="es-MX" w:eastAsia="es-MX"/>
+        </w:rPr>
+        <w:t>    </w:t>
+      </w:r>
+      <w:proofErr w:type="spellStart"/>
+      <w:r>
+        <w:rPr>
+          <w:rFonts w:ascii="Consolas" w:eastAsia="Times New Roman" w:hAnsi="Consolas" w:cs="Times New Roman"/>
+          <w:color w:val="9CDCFE"/>
+          <w:sz w:val="21"/>
+          <w:szCs w:val="21"/>
+          <w:lang w:val="es-MX" w:eastAsia="es-MX"/>
+        </w:rPr>
+        <w:t>Vue</w:t>
+      </w:r>
+      <w:r>
+        <w:rPr>
+          <w:rFonts w:ascii="Consolas" w:eastAsia="Times New Roman" w:hAnsi="Consolas" w:cs="Times New Roman"/>
+          <w:color w:val="D4D4D4"/>
+          <w:sz w:val="21"/>
+          <w:szCs w:val="21"/>
+          <w:lang w:val="es-MX" w:eastAsia="es-MX"/>
+        </w:rPr>
+        <w:t>.</w:t>
+      </w:r>
+      <w:r>
+        <w:rPr>
+          <w:rFonts w:ascii="Consolas" w:eastAsia="Times New Roman" w:hAnsi="Consolas" w:cs="Times New Roman"/>
+          <w:color w:val="DCDCAA"/>
+          <w:sz w:val="21"/>
+          <w:szCs w:val="21"/>
+          <w:lang w:val="es-MX" w:eastAsia="es-MX"/>
+        </w:rPr>
+        <w:t>component</w:t>
+      </w:r>
+      <w:proofErr w:type="spellEnd"/>
+      <w:r>
+        <w:rPr>
+          <w:rFonts w:ascii="Consolas" w:eastAsia="Times New Roman" w:hAnsi="Consolas" w:cs="Times New Roman"/>
+          <w:color w:val="D4D4D4"/>
+          <w:sz w:val="21"/>
+          <w:szCs w:val="21"/>
+          <w:lang w:val="es-MX" w:eastAsia="es-MX"/>
+        </w:rPr>
+        <w:t>(</w:t>
+      </w:r>
+      <w:r>
+        <w:rPr>
+          <w:rFonts w:ascii="Consolas" w:eastAsia="Times New Roman" w:hAnsi="Consolas" w:cs="Times New Roman"/>
+          <w:color w:val="CE9178"/>
+          <w:sz w:val="21"/>
+          <w:szCs w:val="21"/>
+          <w:lang w:val="es-MX" w:eastAsia="es-MX"/>
+        </w:rPr>
+        <w:t>'saludo'</w:t>
+      </w:r>
+      <w:r>
+        <w:rPr>
+          <w:rFonts w:ascii="Consolas" w:eastAsia="Times New Roman" w:hAnsi="Consolas" w:cs="Times New Roman"/>
+          <w:color w:val="D4D4D4"/>
+          <w:sz w:val="21"/>
+          <w:szCs w:val="21"/>
+          <w:lang w:val="es-MX" w:eastAsia="es-MX"/>
+        </w:rPr>
+        <w:t>, {</w:t>
+      </w:r>
+    </w:p>
+    <w:p>
+      <w:pPr>
+        <w:shd w:val="clear" w:color="auto" w:fill="1E1E1E"/>
+        <w:spacing w:after="0" w:line="285" w:lineRule="atLeast"/>
+        <w:rPr>
+          <w:rFonts w:ascii="Consolas" w:eastAsia="Times New Roman" w:hAnsi="Consolas" w:cs="Times New Roman"/>
+          <w:color w:val="D4D4D4"/>
+          <w:sz w:val="21"/>
+          <w:szCs w:val="21"/>
+          <w:lang w:val="es-MX" w:eastAsia="es-MX"/>
+        </w:rPr>
+      </w:pPr>
+      <w:r>
+        <w:rPr>
+          <w:rFonts w:ascii="Consolas" w:eastAsia="Times New Roman" w:hAnsi="Consolas" w:cs="Times New Roman"/>
+          <w:color w:val="D4D4D4"/>
+          <w:sz w:val="21"/>
+          <w:szCs w:val="21"/>
+          <w:lang w:val="es-MX" w:eastAsia="es-MX"/>
+        </w:rPr>
+        <w:t>        </w:t>
+      </w:r>
+      <w:proofErr w:type="spellStart"/>
+      <w:r>
+        <w:rPr>
+          <w:rFonts w:ascii="Consolas" w:eastAsia="Times New Roman" w:hAnsi="Consolas" w:cs="Times New Roman"/>
+          <w:color w:val="9CDCFE"/>
+          <w:sz w:val="21"/>
+          <w:szCs w:val="21"/>
+          <w:lang w:val="es-MX" w:eastAsia="es-MX"/>
+        </w:rPr>
+        <w:t>template</w:t>
+      </w:r>
+      <w:proofErr w:type="spellEnd"/>
+      <w:r>
+        <w:rPr>
+          <w:rFonts w:ascii="Consolas" w:eastAsia="Times New Roman" w:hAnsi="Consolas" w:cs="Times New Roman"/>
+          <w:color w:val="9CDCFE"/>
+          <w:sz w:val="21"/>
+          <w:szCs w:val="21"/>
+          <w:lang w:val="es-MX" w:eastAsia="es-MX"/>
+        </w:rPr>
+        <w:t>:</w:t>
+      </w:r>
+      <w:r>
+        <w:rPr>
+          <w:rFonts w:ascii="Consolas" w:eastAsia="Times New Roman" w:hAnsi="Consolas" w:cs="Times New Roman"/>
+          <w:color w:val="D4D4D4"/>
+          <w:sz w:val="21"/>
+          <w:szCs w:val="21"/>
+          <w:lang w:val="es-MX" w:eastAsia="es-MX"/>
+        </w:rPr>
+        <w:t> </w:t>
+      </w:r>
+      <w:r>
+        <w:rPr>
+          <w:rFonts w:ascii="Consolas" w:eastAsia="Times New Roman" w:hAnsi="Consolas" w:cs="Times New Roman"/>
+          <w:color w:val="CE9178"/>
+          <w:sz w:val="21"/>
+          <w:szCs w:val="21"/>
+          <w:lang w:val="es-MX" w:eastAsia="es-MX"/>
+        </w:rPr>
+        <w:t>'&lt;h1&gt;Saludo de forma estática&lt;/h1&gt;'</w:t>
+      </w:r>
+    </w:p>
+    <w:p>
+      <w:pPr>
+        <w:shd w:val="clear" w:color="auto" w:fill="1E1E1E"/>
+        <w:spacing w:after="0" w:line="285" w:lineRule="atLeast"/>
+        <w:rPr>
+          <w:rFonts w:ascii="Consolas" w:eastAsia="Times New Roman" w:hAnsi="Consolas" w:cs="Times New Roman"/>
+          <w:color w:val="D4D4D4"/>
+          <w:sz w:val="21"/>
+          <w:szCs w:val="21"/>
+          <w:lang w:val="es-MX" w:eastAsia="es-MX"/>
+        </w:rPr>
+      </w:pPr>
+      <w:r>
+        <w:rPr>
+          <w:rFonts w:ascii="Consolas" w:eastAsia="Times New Roman" w:hAnsi="Consolas" w:cs="Times New Roman"/>
+          <w:color w:val="D4D4D4"/>
+          <w:sz w:val="21"/>
+          <w:szCs w:val="21"/>
+          <w:lang w:val="es-MX" w:eastAsia="es-MX"/>
+        </w:rPr>
+        <w:t>    });</w:t>
+      </w:r>
+    </w:p>
+    <w:p>
+      <w:pPr>
+        <w:shd w:val="clear" w:color="auto" w:fill="1E1E1E"/>
+        <w:spacing w:after="0" w:line="285" w:lineRule="atLeast"/>
+        <w:rPr>
+          <w:rFonts w:ascii="Consolas" w:eastAsia="Times New Roman" w:hAnsi="Consolas" w:cs="Times New Roman"/>
+          <w:color w:val="D4D4D4"/>
+          <w:sz w:val="21"/>
+          <w:szCs w:val="21"/>
+          <w:lang w:val="es-MX" w:eastAsia="es-MX"/>
+        </w:rPr>
+      </w:pPr>
+    </w:p>
+    <w:p>
+      <w:pPr>
+        <w:shd w:val="clear" w:color="auto" w:fill="1E1E1E"/>
+        <w:spacing w:after="0" w:line="285" w:lineRule="atLeast"/>
+        <w:rPr>
+          <w:rFonts w:ascii="Consolas" w:eastAsia="Times New Roman" w:hAnsi="Consolas" w:cs="Times New Roman"/>
+          <w:color w:val="D4D4D4"/>
+          <w:sz w:val="21"/>
+          <w:szCs w:val="21"/>
+          <w:lang w:val="es-MX" w:eastAsia="es-MX"/>
+        </w:rPr>
+      </w:pPr>
+      <w:r>
+        <w:rPr>
+          <w:rFonts w:ascii="Consolas" w:eastAsia="Times New Roman" w:hAnsi="Consolas" w:cs="Times New Roman"/>
+          <w:color w:val="D4D4D4"/>
+          <w:sz w:val="21"/>
+          <w:szCs w:val="21"/>
+          <w:lang w:val="es-MX" w:eastAsia="es-MX"/>
+        </w:rPr>
+        <w:t>      </w:t>
+      </w:r>
+      <w:r>
+        <w:rPr>
+          <w:rFonts w:ascii="Consolas" w:eastAsia="Times New Roman" w:hAnsi="Consolas" w:cs="Times New Roman"/>
+          <w:color w:val="569CD6"/>
+          <w:sz w:val="21"/>
+          <w:szCs w:val="21"/>
+          <w:lang w:val="es-MX" w:eastAsia="es-MX"/>
+        </w:rPr>
+        <w:t>new</w:t>
+      </w:r>
+      <w:r>
+        <w:rPr>
+          <w:rFonts w:ascii="Consolas" w:eastAsia="Times New Roman" w:hAnsi="Consolas" w:cs="Times New Roman"/>
+          <w:color w:val="D4D4D4"/>
+          <w:sz w:val="21"/>
+          <w:szCs w:val="21"/>
+          <w:lang w:val="es-MX" w:eastAsia="es-MX"/>
+        </w:rPr>
+        <w:t> </w:t>
+      </w:r>
+      <w:proofErr w:type="spellStart"/>
+      <w:proofErr w:type="gramStart"/>
+      <w:r>
+        <w:rPr>
+          <w:rFonts w:ascii="Consolas" w:eastAsia="Times New Roman" w:hAnsi="Consolas" w:cs="Times New Roman"/>
+          <w:color w:val="4EC9B0"/>
+          <w:sz w:val="21"/>
+          <w:szCs w:val="21"/>
+          <w:lang w:val="es-MX" w:eastAsia="es-MX"/>
+        </w:rPr>
+        <w:t>Vue</w:t>
+      </w:r>
+      <w:proofErr w:type="spellEnd"/>
+      <w:r>
+        <w:rPr>
+          <w:rFonts w:ascii="Consolas" w:eastAsia="Times New Roman" w:hAnsi="Consolas" w:cs="Times New Roman"/>
+          <w:color w:val="D4D4D4"/>
+          <w:sz w:val="21"/>
+          <w:szCs w:val="21"/>
+          <w:lang w:val="es-MX" w:eastAsia="es-MX"/>
+        </w:rPr>
+        <w:t>(</w:t>
+      </w:r>
+      <w:proofErr w:type="gramEnd"/>
+      <w:r>
+        <w:rPr>
+          <w:rFonts w:ascii="Consolas" w:eastAsia="Times New Roman" w:hAnsi="Consolas" w:cs="Times New Roman"/>
+          <w:color w:val="D4D4D4"/>
+          <w:sz w:val="21"/>
+          <w:szCs w:val="21"/>
+          <w:lang w:val="es-MX" w:eastAsia="es-MX"/>
+        </w:rPr>
+        <w:t>{</w:t>
+      </w:r>
+    </w:p>
+    <w:p>
+      <w:pPr>
+        <w:shd w:val="clear" w:color="auto" w:fill="1E1E1E"/>
+        <w:spacing w:after="0" w:line="285" w:lineRule="atLeast"/>
+        <w:rPr>
+          <w:rFonts w:ascii="Consolas" w:eastAsia="Times New Roman" w:hAnsi="Consolas" w:cs="Times New Roman"/>
+          <w:color w:val="D4D4D4"/>
+          <w:sz w:val="21"/>
+          <w:szCs w:val="21"/>
+          <w:lang w:val="es-MX" w:eastAsia="es-MX"/>
+        </w:rPr>
+      </w:pPr>
+      <w:r>
+        <w:rPr>
+          <w:rFonts w:ascii="Consolas" w:eastAsia="Times New Roman" w:hAnsi="Consolas" w:cs="Times New Roman"/>
+          <w:color w:val="D4D4D4"/>
+          <w:sz w:val="21"/>
+          <w:szCs w:val="21"/>
+          <w:lang w:val="es-MX" w:eastAsia="es-MX"/>
+        </w:rPr>
+        <w:t>          </w:t>
+      </w:r>
+      <w:r>
+        <w:rPr>
+          <w:rFonts w:ascii="Consolas" w:eastAsia="Times New Roman" w:hAnsi="Consolas" w:cs="Times New Roman"/>
+          <w:color w:val="9CDCFE"/>
+          <w:sz w:val="21"/>
+          <w:szCs w:val="21"/>
+          <w:lang w:val="es-MX" w:eastAsia="es-MX"/>
+        </w:rPr>
+        <w:t>el:</w:t>
+      </w:r>
+      <w:r>
+        <w:rPr>
+          <w:rFonts w:ascii="Consolas" w:eastAsia="Times New Roman" w:hAnsi="Consolas" w:cs="Times New Roman"/>
+          <w:color w:val="D4D4D4"/>
+          <w:sz w:val="21"/>
+          <w:szCs w:val="21"/>
+          <w:lang w:val="es-MX" w:eastAsia="es-MX"/>
+        </w:rPr>
+        <w:t> </w:t>
+      </w:r>
+      <w:r>
+        <w:rPr>
+          <w:rFonts w:ascii="Consolas" w:eastAsia="Times New Roman" w:hAnsi="Consolas" w:cs="Times New Roman"/>
+          <w:color w:val="CE9178"/>
+          <w:sz w:val="21"/>
+          <w:szCs w:val="21"/>
+          <w:lang w:val="es-MX" w:eastAsia="es-MX"/>
+        </w:rPr>
+        <w:t>'#</w:t>
+      </w:r>
+      <w:proofErr w:type="gramStart"/>
+      <w:r>
+        <w:rPr>
+          <w:rFonts w:ascii="Consolas" w:eastAsia="Times New Roman" w:hAnsi="Consolas" w:cs="Times New Roman"/>
+          <w:color w:val="CE9178"/>
+          <w:sz w:val="21"/>
+          <w:szCs w:val="21"/>
+          <w:lang w:val="es-MX" w:eastAsia="es-MX"/>
+        </w:rPr>
+        <w:t>app</w:t>
+      </w:r>
+      <w:proofErr w:type="gramEnd"/>
+      <w:r>
+        <w:rPr>
+          <w:rFonts w:ascii="Consolas" w:eastAsia="Times New Roman" w:hAnsi="Consolas" w:cs="Times New Roman"/>
+          <w:color w:val="CE9178"/>
+          <w:sz w:val="21"/>
+          <w:szCs w:val="21"/>
+          <w:lang w:val="es-MX" w:eastAsia="es-MX"/>
+        </w:rPr>
+        <w:t>'</w:t>
+      </w:r>
+      <w:r>
+        <w:rPr>
+          <w:rFonts w:ascii="Consolas" w:eastAsia="Times New Roman" w:hAnsi="Consolas" w:cs="Times New Roman"/>
+          <w:color w:val="D4D4D4"/>
+          <w:sz w:val="21"/>
+          <w:szCs w:val="21"/>
+          <w:lang w:val="es-MX" w:eastAsia="es-MX"/>
+        </w:rPr>
+        <w:t>,</w:t>
+      </w:r>
+    </w:p>
+    <w:p>
+      <w:pPr>
+        <w:shd w:val="clear" w:color="auto" w:fill="1E1E1E"/>
+        <w:spacing w:after="0" w:line="285" w:lineRule="atLeast"/>
+        <w:rPr>
+          <w:rFonts w:ascii="Consolas" w:eastAsia="Times New Roman" w:hAnsi="Consolas" w:cs="Times New Roman"/>
+          <w:color w:val="D4D4D4"/>
+          <w:sz w:val="21"/>
+          <w:szCs w:val="21"/>
+          <w:lang w:val="es-MX" w:eastAsia="es-MX"/>
+        </w:rPr>
+      </w:pPr>
+      <w:r>
+        <w:rPr>
+          <w:rFonts w:ascii="Consolas" w:eastAsia="Times New Roman" w:hAnsi="Consolas" w:cs="Times New Roman"/>
+          <w:color w:val="D4D4D4"/>
+          <w:sz w:val="21"/>
+          <w:szCs w:val="21"/>
+          <w:lang w:val="es-MX" w:eastAsia="es-MX"/>
+        </w:rPr>
+        <w:t>          </w:t>
+      </w:r>
+      <w:r>
+        <w:rPr>
+          <w:rFonts w:ascii="Consolas" w:eastAsia="Times New Roman" w:hAnsi="Consolas" w:cs="Times New Roman"/>
+          <w:color w:val="9CDCFE"/>
+          <w:sz w:val="21"/>
+          <w:szCs w:val="21"/>
+          <w:lang w:val="es-MX" w:eastAsia="es-MX"/>
+        </w:rPr>
+        <w:t>data:</w:t>
+      </w:r>
+      <w:r>
+        <w:rPr>
+          <w:rFonts w:ascii="Consolas" w:eastAsia="Times New Roman" w:hAnsi="Consolas" w:cs="Times New Roman"/>
+          <w:color w:val="D4D4D4"/>
+          <w:sz w:val="21"/>
+          <w:szCs w:val="21"/>
+          <w:lang w:val="es-MX" w:eastAsia="es-MX"/>
+        </w:rPr>
+        <w:t> {</w:t>
+      </w:r>
+    </w:p>
+    <w:p>
+      <w:pPr>
+        <w:shd w:val="clear" w:color="auto" w:fill="1E1E1E"/>
+        <w:spacing w:after="0" w:line="285" w:lineRule="atLeast"/>
+        <w:rPr>
+          <w:rFonts w:ascii="Consolas" w:eastAsia="Times New Roman" w:hAnsi="Consolas" w:cs="Times New Roman"/>
+          <w:color w:val="D4D4D4"/>
+          <w:sz w:val="21"/>
+          <w:szCs w:val="21"/>
+          <w:lang w:val="es-MX" w:eastAsia="es-MX"/>
+        </w:rPr>
+      </w:pPr>
+      <w:r>
+        <w:rPr>
+          <w:rFonts w:ascii="Consolas" w:eastAsia="Times New Roman" w:hAnsi="Consolas" w:cs="Times New Roman"/>
+          <w:color w:val="D4D4D4"/>
+          <w:sz w:val="21"/>
+          <w:szCs w:val="21"/>
+          <w:lang w:val="es-MX" w:eastAsia="es-MX"/>
+        </w:rPr>
+        <w:t>              </w:t>
+      </w:r>
+      <w:r>
+        <w:rPr>
+          <w:rFonts w:ascii="Consolas" w:eastAsia="Times New Roman" w:hAnsi="Consolas" w:cs="Times New Roman"/>
+          <w:color w:val="9CDCFE"/>
+          <w:sz w:val="21"/>
+          <w:szCs w:val="21"/>
+          <w:lang w:val="es-MX" w:eastAsia="es-MX"/>
+        </w:rPr>
+        <w:t>saludo:</w:t>
+      </w:r>
+      <w:r>
+        <w:rPr>
+          <w:rFonts w:ascii="Consolas" w:eastAsia="Times New Roman" w:hAnsi="Consolas" w:cs="Times New Roman"/>
+          <w:color w:val="D4D4D4"/>
+          <w:sz w:val="21"/>
+          <w:szCs w:val="21"/>
+          <w:lang w:val="es-MX" w:eastAsia="es-MX"/>
+        </w:rPr>
+        <w:t> </w:t>
+      </w:r>
+      <w:r>
+        <w:rPr>
+          <w:rFonts w:ascii="Consolas" w:eastAsia="Times New Roman" w:hAnsi="Consolas" w:cs="Times New Roman"/>
+          <w:color w:val="CE9178"/>
+          <w:sz w:val="21"/>
+          <w:szCs w:val="21"/>
+          <w:lang w:val="es-MX" w:eastAsia="es-MX"/>
+        </w:rPr>
+        <w:t>"Hola desde </w:t>
+      </w:r>
+      <w:proofErr w:type="spellStart"/>
+      <w:r>
+        <w:rPr>
+          <w:rFonts w:ascii="Consolas" w:eastAsia="Times New Roman" w:hAnsi="Consolas" w:cs="Times New Roman"/>
+          <w:color w:val="CE9178"/>
+          <w:sz w:val="21"/>
+          <w:szCs w:val="21"/>
+          <w:lang w:val="es-MX" w:eastAsia="es-MX"/>
+        </w:rPr>
+        <w:t>Vue</w:t>
+      </w:r>
+      <w:proofErr w:type="spellEnd"/>
+      <w:r>
+        <w:rPr>
+          <w:rFonts w:ascii="Consolas" w:eastAsia="Times New Roman" w:hAnsi="Consolas" w:cs="Times New Roman"/>
+          <w:color w:val="CE9178"/>
+          <w:sz w:val="21"/>
+          <w:szCs w:val="21"/>
+          <w:lang w:val="es-MX" w:eastAsia="es-MX"/>
+        </w:rPr>
+        <w:t>"</w:t>
+      </w:r>
+    </w:p>
+    <w:p>
+      <w:pPr>
+        <w:shd w:val="clear" w:color="auto" w:fill="1E1E1E"/>
+        <w:spacing w:after="0" w:line="285" w:lineRule="atLeast"/>
+        <w:rPr>
+          <w:rFonts w:ascii="Consolas" w:eastAsia="Times New Roman" w:hAnsi="Consolas" w:cs="Times New Roman"/>
+          <w:color w:val="D4D4D4"/>
+          <w:sz w:val="21"/>
+          <w:szCs w:val="21"/>
+          <w:lang w:val="es-MX" w:eastAsia="es-MX"/>
+        </w:rPr>
+      </w:pPr>
+      <w:r>
+        <w:rPr>
+          <w:rFonts w:ascii="Consolas" w:eastAsia="Times New Roman" w:hAnsi="Consolas" w:cs="Times New Roman"/>
+          <w:color w:val="D4D4D4"/>
+          <w:sz w:val="21"/>
+          <w:szCs w:val="21"/>
+          <w:lang w:val="es-MX" w:eastAsia="es-MX"/>
+        </w:rPr>
+        <w:t>          }</w:t>
+      </w:r>
+    </w:p>
+    <w:p>
+      <w:pPr>
+        <w:shd w:val="clear" w:color="auto" w:fill="1E1E1E"/>
+        <w:spacing w:after="0" w:line="285" w:lineRule="atLeast"/>
+        <w:rPr>
+          <w:rFonts w:ascii="Consolas" w:eastAsia="Times New Roman" w:hAnsi="Consolas" w:cs="Times New Roman"/>
+          <w:color w:val="D4D4D4"/>
+          <w:sz w:val="21"/>
+          <w:szCs w:val="21"/>
+          <w:lang w:val="es-MX" w:eastAsia="es-MX"/>
+        </w:rPr>
+      </w:pPr>
+      <w:r>
+        <w:rPr>
+          <w:rFonts w:ascii="Consolas" w:eastAsia="Times New Roman" w:hAnsi="Consolas" w:cs="Times New Roman"/>
+          <w:color w:val="D4D4D4"/>
+          <w:sz w:val="21"/>
+          <w:szCs w:val="21"/>
+          <w:lang w:val="es-MX" w:eastAsia="es-MX"/>
+        </w:rPr>
+        <w:t>      });  </w:t>
+      </w:r>
+    </w:p>
+    <w:p>
+      <w:pPr>
+        <w:shd w:val="clear" w:color="auto" w:fill="1E1E1E"/>
+        <w:spacing w:after="0" w:line="285" w:lineRule="atLeast"/>
+        <w:rPr>
+          <w:rFonts w:ascii="Consolas" w:eastAsia="Times New Roman" w:hAnsi="Consolas" w:cs="Times New Roman"/>
+          <w:color w:val="D4D4D4"/>
+          <w:sz w:val="21"/>
+          <w:szCs w:val="21"/>
+          <w:lang w:val="es-MX" w:eastAsia="es-MX"/>
+        </w:rPr>
+      </w:pPr>
+      <w:r>
+        <w:rPr>
+          <w:rFonts w:ascii="Consolas" w:eastAsia="Times New Roman" w:hAnsi="Consolas" w:cs="Times New Roman"/>
+          <w:color w:val="D4D4D4"/>
+          <w:sz w:val="21"/>
+          <w:szCs w:val="21"/>
+          <w:lang w:val="es-MX" w:eastAsia="es-MX"/>
+        </w:rPr>
+        <w:t>    </w:t>
+      </w:r>
+      <w:r>
+        <w:rPr>
+          <w:rFonts w:ascii="Consolas" w:eastAsia="Times New Roman" w:hAnsi="Consolas" w:cs="Times New Roman"/>
+          <w:color w:val="808080"/>
+          <w:sz w:val="21"/>
+          <w:szCs w:val="21"/>
+          <w:lang w:val="es-MX" w:eastAsia="es-MX"/>
+        </w:rPr>
+        <w:t>&lt;/</w:t>
+      </w:r>
+      <w:r>
+        <w:rPr>
+          <w:rFonts w:ascii="Consolas" w:eastAsia="Times New Roman" w:hAnsi="Consolas" w:cs="Times New Roman"/>
+          <w:color w:val="569CD6"/>
+          <w:sz w:val="21"/>
+          <w:szCs w:val="21"/>
+          <w:lang w:val="es-MX" w:eastAsia="es-MX"/>
+        </w:rPr>
+        <w:t>script</w:t>
+      </w:r>
+      <w:r>
+        <w:rPr>
+          <w:rFonts w:ascii="Consolas" w:eastAsia="Times New Roman" w:hAnsi="Consolas" w:cs="Times New Roman"/>
+          <w:color w:val="808080"/>
+          <w:sz w:val="21"/>
+          <w:szCs w:val="21"/>
+          <w:lang w:val="es-MX" w:eastAsia="es-MX"/>
+        </w:rPr>
+        <w:t>&gt;</w:t>
+      </w:r>
+    </w:p>
+    <w:p>
+      <w:pPr>
+        <w:rPr>
+          <w:lang w:val="es-MX"/>
+        </w:rPr>
+      </w:pPr>
+    </w:p>
+    <w:p>
+      <w:pPr>
+        <w:rPr>
+          <w:lang w:val="es-MX"/>
+        </w:rPr>
+      </w:pPr>
+      <w:r>
+        <w:rPr>
+          <w:lang w:val="es-MX"/>
+        </w:rPr>
+        <w:t>Así es como se vería el saludo es de forma estática</w:t>
+      </w:r>
+    </w:p>
+    <w:p>
+      <w:pPr>
+        <w:rPr>
+          <w:lang w:val="es-MX"/>
+        </w:rPr>
+      </w:pPr>
+      <w:r>
+        <w:rPr>
+          <w:noProof/>
+        </w:rPr>
+        <w:drawing>
+          <wp:inline distT="0" distB="0" distL="0" distR="0" wp14:anchorId="4CB3DB4D" wp14:editId="7BBD6007">
+            <wp:extent cx="2733675" cy="1410367"/>
+            <wp:effectExtent l="0" t="0" r="0" b="0"/>
+            <wp:docPr id="10" name="Imagen 10"/>
+            <wp:cNvGraphicFramePr>
+              <a:graphicFrameLocks xmlns:a="http://schemas.openxmlformats.org/drawingml/2006/main" noChangeAspect="1"/>
+            </wp:cNvGraphicFramePr>
+            <a:graphic xmlns:a="http://schemas.openxmlformats.org/drawingml/2006/main">
+              <a:graphicData uri="http://schemas.openxmlformats.org/drawingml/2006/picture">
+                <pic:pic xmlns:pic="http://schemas.openxmlformats.org/drawingml/2006/picture">
+                  <pic:nvPicPr>
+                    <pic:cNvPr id="1" name=""/>
+                    <pic:cNvPicPr/>
+                  </pic:nvPicPr>
+                  <pic:blipFill rotWithShape="1">
+                    <a:blip r:embed="rId16"/>
+                    <a:srcRect l="74840" b="53925"/>
+                    <a:stretch/>
+                  </pic:blipFill>
+                  <pic:spPr bwMode="auto">
+                    <a:xfrm>
+                      <a:off x="0" y="0"/>
+                      <a:ext cx="2737139" cy="1412154"/>
+                    </a:xfrm>
+                    <a:prstGeom prst="rect">
+                      <a:avLst/>
+                    </a:prstGeom>
+                    <a:ln>
+                      <a:noFill/>
+                    </a:ln>
+                    <a:extLst>
+                      <a:ext uri="{53640926-AAD7-44D8-BBD7-CCE9431645EC}">
+                        <a14:shadowObscured xmlns:a14="http://schemas.microsoft.com/office/drawing/2010/main"/>
+                      </a:ext>
+                    </a:extLst>
+                  </pic:spPr>
+                </pic:pic>
+              </a:graphicData>
+            </a:graphic>
+          </wp:inline>
+        </w:drawing>
+      </w:r>
+    </w:p>
+    <w:p>
+      <w:pPr>
+        <w:rPr>
+          <w:lang w:val="es-MX"/>
+        </w:rPr>
+      </w:pPr>
+      <w:r>
+        <w:rPr>
+          <w:lang w:val="es-MX"/>
+        </w:rPr>
+        <w:t xml:space="preserve">Una de las gracias que tienen los componentes es que puedes </w:t>
+      </w:r>
+      <w:proofErr w:type="spellStart"/>
+      <w:r>
+        <w:rPr>
+          <w:lang w:val="es-MX"/>
+        </w:rPr>
+        <w:t>diplcar</w:t>
+      </w:r>
+      <w:proofErr w:type="spellEnd"/>
+      <w:r>
+        <w:rPr>
+          <w:lang w:val="es-MX"/>
+        </w:rPr>
+        <w:t xml:space="preserve"> la etiqueta y se duplicará el componente.</w:t>
+      </w:r>
+    </w:p>
+    <w:p>
+      <w:pPr>
+        <w:rPr>
+          <w:lang w:val="es-MX"/>
+        </w:rPr>
+      </w:pPr>
+      <w:r>
+        <w:rPr>
+          <w:lang w:val="es-MX"/>
+        </w:rPr>
+        <w:lastRenderedPageBreak/>
+        <w:t>Para poder tener un saludo dinámico vamos a llamar a data es importante diferenciar que la data dentro de un componente es una función que tiene que retornar un objeto (la data es diferente acá Ok).</w:t>
+      </w:r>
+    </w:p>
+    <w:p>
+      <w:pPr>
+        <w:shd w:val="clear" w:color="auto" w:fill="1E1E1E"/>
+        <w:spacing w:after="0" w:line="285" w:lineRule="atLeast"/>
+        <w:rPr>
+          <w:rFonts w:ascii="Consolas" w:eastAsia="Times New Roman" w:hAnsi="Consolas" w:cs="Times New Roman"/>
+          <w:color w:val="D4D4D4"/>
+          <w:sz w:val="21"/>
+          <w:szCs w:val="21"/>
+          <w:lang w:val="es-MX" w:eastAsia="es-MX"/>
+        </w:rPr>
+      </w:pPr>
+      <w:r>
+        <w:rPr>
+          <w:rFonts w:ascii="Consolas" w:eastAsia="Times New Roman" w:hAnsi="Consolas" w:cs="Times New Roman"/>
+          <w:color w:val="808080"/>
+          <w:sz w:val="21"/>
+          <w:szCs w:val="21"/>
+          <w:lang w:val="es-MX" w:eastAsia="es-MX"/>
+        </w:rPr>
+        <w:t>&lt;</w:t>
+      </w:r>
+      <w:r>
+        <w:rPr>
+          <w:rFonts w:ascii="Consolas" w:eastAsia="Times New Roman" w:hAnsi="Consolas" w:cs="Times New Roman"/>
+          <w:color w:val="569CD6"/>
+          <w:sz w:val="21"/>
+          <w:szCs w:val="21"/>
+          <w:lang w:val="es-MX" w:eastAsia="es-MX"/>
+        </w:rPr>
+        <w:t>script</w:t>
+      </w:r>
+      <w:r>
+        <w:rPr>
+          <w:rFonts w:ascii="Consolas" w:eastAsia="Times New Roman" w:hAnsi="Consolas" w:cs="Times New Roman"/>
+          <w:color w:val="808080"/>
+          <w:sz w:val="21"/>
+          <w:szCs w:val="21"/>
+          <w:lang w:val="es-MX" w:eastAsia="es-MX"/>
+        </w:rPr>
+        <w:t>&gt;</w:t>
+      </w:r>
+      <w:r>
+        <w:rPr>
+          <w:rFonts w:ascii="Consolas" w:eastAsia="Times New Roman" w:hAnsi="Consolas" w:cs="Times New Roman"/>
+          <w:color w:val="D4D4D4"/>
+          <w:sz w:val="21"/>
+          <w:szCs w:val="21"/>
+          <w:lang w:val="es-MX" w:eastAsia="es-MX"/>
+        </w:rPr>
+        <w:t>      </w:t>
+      </w:r>
+    </w:p>
+    <w:p>
+      <w:pPr>
+        <w:shd w:val="clear" w:color="auto" w:fill="1E1E1E"/>
+        <w:spacing w:after="0" w:line="285" w:lineRule="atLeast"/>
+        <w:rPr>
+          <w:rFonts w:ascii="Consolas" w:eastAsia="Times New Roman" w:hAnsi="Consolas" w:cs="Times New Roman"/>
+          <w:color w:val="D4D4D4"/>
+          <w:sz w:val="21"/>
+          <w:szCs w:val="21"/>
+          <w:lang w:val="es-MX" w:eastAsia="es-MX"/>
+        </w:rPr>
+      </w:pPr>
+      <w:r>
+        <w:rPr>
+          <w:rFonts w:ascii="Consolas" w:eastAsia="Times New Roman" w:hAnsi="Consolas" w:cs="Times New Roman"/>
+          <w:color w:val="D4D4D4"/>
+          <w:sz w:val="21"/>
+          <w:szCs w:val="21"/>
+          <w:lang w:val="es-MX" w:eastAsia="es-MX"/>
+        </w:rPr>
+        <w:t>    </w:t>
+      </w:r>
+      <w:r>
+        <w:rPr>
+          <w:rFonts w:ascii="Consolas" w:eastAsia="Times New Roman" w:hAnsi="Consolas" w:cs="Times New Roman"/>
+          <w:color w:val="6A9955"/>
+          <w:sz w:val="21"/>
+          <w:szCs w:val="21"/>
+          <w:lang w:val="es-MX" w:eastAsia="es-MX"/>
+        </w:rPr>
+        <w:t>// componente</w:t>
+      </w:r>
+    </w:p>
+    <w:p>
+      <w:pPr>
+        <w:shd w:val="clear" w:color="auto" w:fill="1E1E1E"/>
+        <w:spacing w:after="0" w:line="285" w:lineRule="atLeast"/>
+        <w:rPr>
+          <w:rFonts w:ascii="Consolas" w:eastAsia="Times New Roman" w:hAnsi="Consolas" w:cs="Times New Roman"/>
+          <w:color w:val="D4D4D4"/>
+          <w:sz w:val="21"/>
+          <w:szCs w:val="21"/>
+          <w:lang w:val="es-MX" w:eastAsia="es-MX"/>
+        </w:rPr>
+      </w:pPr>
+      <w:r>
+        <w:rPr>
+          <w:rFonts w:ascii="Consolas" w:eastAsia="Times New Roman" w:hAnsi="Consolas" w:cs="Times New Roman"/>
+          <w:color w:val="D4D4D4"/>
+          <w:sz w:val="21"/>
+          <w:szCs w:val="21"/>
+          <w:lang w:val="es-MX" w:eastAsia="es-MX"/>
+        </w:rPr>
+        <w:t>    </w:t>
+      </w:r>
+      <w:proofErr w:type="spellStart"/>
+      <w:r>
+        <w:rPr>
+          <w:rFonts w:ascii="Consolas" w:eastAsia="Times New Roman" w:hAnsi="Consolas" w:cs="Times New Roman"/>
+          <w:color w:val="9CDCFE"/>
+          <w:sz w:val="21"/>
+          <w:szCs w:val="21"/>
+          <w:lang w:val="es-MX" w:eastAsia="es-MX"/>
+        </w:rPr>
+        <w:t>Vue</w:t>
+      </w:r>
+      <w:r>
+        <w:rPr>
+          <w:rFonts w:ascii="Consolas" w:eastAsia="Times New Roman" w:hAnsi="Consolas" w:cs="Times New Roman"/>
+          <w:color w:val="D4D4D4"/>
+          <w:sz w:val="21"/>
+          <w:szCs w:val="21"/>
+          <w:lang w:val="es-MX" w:eastAsia="es-MX"/>
+        </w:rPr>
+        <w:t>.</w:t>
+      </w:r>
+      <w:r>
+        <w:rPr>
+          <w:rFonts w:ascii="Consolas" w:eastAsia="Times New Roman" w:hAnsi="Consolas" w:cs="Times New Roman"/>
+          <w:color w:val="DCDCAA"/>
+          <w:sz w:val="21"/>
+          <w:szCs w:val="21"/>
+          <w:lang w:val="es-MX" w:eastAsia="es-MX"/>
+        </w:rPr>
+        <w:t>component</w:t>
+      </w:r>
+      <w:proofErr w:type="spellEnd"/>
+      <w:r>
+        <w:rPr>
+          <w:rFonts w:ascii="Consolas" w:eastAsia="Times New Roman" w:hAnsi="Consolas" w:cs="Times New Roman"/>
+          <w:color w:val="D4D4D4"/>
+          <w:sz w:val="21"/>
+          <w:szCs w:val="21"/>
+          <w:lang w:val="es-MX" w:eastAsia="es-MX"/>
+        </w:rPr>
+        <w:t>(</w:t>
+      </w:r>
+      <w:r>
+        <w:rPr>
+          <w:rFonts w:ascii="Consolas" w:eastAsia="Times New Roman" w:hAnsi="Consolas" w:cs="Times New Roman"/>
+          <w:color w:val="CE9178"/>
+          <w:sz w:val="21"/>
+          <w:szCs w:val="21"/>
+          <w:lang w:val="es-MX" w:eastAsia="es-MX"/>
+        </w:rPr>
+        <w:t>'saludo'</w:t>
+      </w:r>
+      <w:r>
+        <w:rPr>
+          <w:rFonts w:ascii="Consolas" w:eastAsia="Times New Roman" w:hAnsi="Consolas" w:cs="Times New Roman"/>
+          <w:color w:val="D4D4D4"/>
+          <w:sz w:val="21"/>
+          <w:szCs w:val="21"/>
+          <w:lang w:val="es-MX" w:eastAsia="es-MX"/>
+        </w:rPr>
+        <w:t>, {</w:t>
+      </w:r>
+    </w:p>
+    <w:p>
+      <w:pPr>
+        <w:shd w:val="clear" w:color="auto" w:fill="1E1E1E"/>
+        <w:spacing w:after="0" w:line="285" w:lineRule="atLeast"/>
+        <w:rPr>
+          <w:rFonts w:ascii="Consolas" w:eastAsia="Times New Roman" w:hAnsi="Consolas" w:cs="Times New Roman"/>
+          <w:color w:val="D4D4D4"/>
+          <w:sz w:val="21"/>
+          <w:szCs w:val="21"/>
+          <w:lang w:val="es-MX" w:eastAsia="es-MX"/>
+        </w:rPr>
+      </w:pPr>
+      <w:r>
+        <w:rPr>
+          <w:rFonts w:ascii="Consolas" w:eastAsia="Times New Roman" w:hAnsi="Consolas" w:cs="Times New Roman"/>
+          <w:color w:val="D4D4D4"/>
+          <w:sz w:val="21"/>
+          <w:szCs w:val="21"/>
+          <w:lang w:val="es-MX" w:eastAsia="es-MX"/>
+        </w:rPr>
+        <w:t>        </w:t>
+      </w:r>
+      <w:proofErr w:type="spellStart"/>
+      <w:r>
+        <w:rPr>
+          <w:rFonts w:ascii="Consolas" w:eastAsia="Times New Roman" w:hAnsi="Consolas" w:cs="Times New Roman"/>
+          <w:color w:val="9CDCFE"/>
+          <w:sz w:val="21"/>
+          <w:szCs w:val="21"/>
+          <w:lang w:val="es-MX" w:eastAsia="es-MX"/>
+        </w:rPr>
+        <w:t>template</w:t>
+      </w:r>
+      <w:proofErr w:type="spellEnd"/>
+      <w:r>
+        <w:rPr>
+          <w:rFonts w:ascii="Consolas" w:eastAsia="Times New Roman" w:hAnsi="Consolas" w:cs="Times New Roman"/>
+          <w:color w:val="9CDCFE"/>
+          <w:sz w:val="21"/>
+          <w:szCs w:val="21"/>
+          <w:lang w:val="es-MX" w:eastAsia="es-MX"/>
+        </w:rPr>
+        <w:t>:</w:t>
+      </w:r>
+      <w:r>
+        <w:rPr>
+          <w:rFonts w:ascii="Consolas" w:eastAsia="Times New Roman" w:hAnsi="Consolas" w:cs="Times New Roman"/>
+          <w:color w:val="D4D4D4"/>
+          <w:sz w:val="21"/>
+          <w:szCs w:val="21"/>
+          <w:lang w:val="es-MX" w:eastAsia="es-MX"/>
+        </w:rPr>
+        <w:t> </w:t>
+      </w:r>
+      <w:r>
+        <w:rPr>
+          <w:rFonts w:ascii="Consolas" w:eastAsia="Times New Roman" w:hAnsi="Consolas" w:cs="Times New Roman"/>
+          <w:color w:val="CE9178"/>
+          <w:sz w:val="21"/>
+          <w:szCs w:val="21"/>
+          <w:lang w:val="es-MX" w:eastAsia="es-MX"/>
+        </w:rPr>
+        <w:t>'&lt;h1&gt;{{saludo</w:t>
+      </w:r>
+      <w:proofErr w:type="gramStart"/>
+      <w:r>
+        <w:rPr>
+          <w:rFonts w:ascii="Consolas" w:eastAsia="Times New Roman" w:hAnsi="Consolas" w:cs="Times New Roman"/>
+          <w:color w:val="CE9178"/>
+          <w:sz w:val="21"/>
+          <w:szCs w:val="21"/>
+          <w:lang w:val="es-MX" w:eastAsia="es-MX"/>
+        </w:rPr>
+        <w:t>}}&lt;</w:t>
+      </w:r>
+      <w:proofErr w:type="gramEnd"/>
+      <w:r>
+        <w:rPr>
+          <w:rFonts w:ascii="Consolas" w:eastAsia="Times New Roman" w:hAnsi="Consolas" w:cs="Times New Roman"/>
+          <w:color w:val="CE9178"/>
+          <w:sz w:val="21"/>
+          <w:szCs w:val="21"/>
+          <w:lang w:val="es-MX" w:eastAsia="es-MX"/>
+        </w:rPr>
+        <w:t>/h1&gt;'</w:t>
+      </w:r>
+      <w:r>
+        <w:rPr>
+          <w:rFonts w:ascii="Consolas" w:eastAsia="Times New Roman" w:hAnsi="Consolas" w:cs="Times New Roman"/>
+          <w:color w:val="D4D4D4"/>
+          <w:sz w:val="21"/>
+          <w:szCs w:val="21"/>
+          <w:lang w:val="es-MX" w:eastAsia="es-MX"/>
+        </w:rPr>
+        <w:t>,</w:t>
+      </w:r>
+    </w:p>
+    <w:p>
+      <w:pPr>
+        <w:shd w:val="clear" w:color="auto" w:fill="1E1E1E"/>
+        <w:spacing w:after="0" w:line="285" w:lineRule="atLeast"/>
+        <w:rPr>
+          <w:rFonts w:ascii="Consolas" w:eastAsia="Times New Roman" w:hAnsi="Consolas" w:cs="Times New Roman"/>
+          <w:color w:val="D4D4D4"/>
+          <w:sz w:val="21"/>
+          <w:szCs w:val="21"/>
+          <w:lang w:val="es-MX" w:eastAsia="es-MX"/>
+        </w:rPr>
+      </w:pPr>
+      <w:r>
+        <w:rPr>
+          <w:rFonts w:ascii="Consolas" w:eastAsia="Times New Roman" w:hAnsi="Consolas" w:cs="Times New Roman"/>
+          <w:color w:val="D4D4D4"/>
+          <w:sz w:val="21"/>
+          <w:szCs w:val="21"/>
+          <w:lang w:val="es-MX" w:eastAsia="es-MX"/>
+        </w:rPr>
+        <w:t>        </w:t>
+      </w:r>
+      <w:proofErr w:type="gramStart"/>
+      <w:r>
+        <w:rPr>
+          <w:rFonts w:ascii="Consolas" w:eastAsia="Times New Roman" w:hAnsi="Consolas" w:cs="Times New Roman"/>
+          <w:color w:val="DCDCAA"/>
+          <w:sz w:val="21"/>
+          <w:szCs w:val="21"/>
+          <w:lang w:val="es-MX" w:eastAsia="es-MX"/>
+        </w:rPr>
+        <w:t>data</w:t>
+      </w:r>
+      <w:r>
+        <w:rPr>
+          <w:rFonts w:ascii="Consolas" w:eastAsia="Times New Roman" w:hAnsi="Consolas" w:cs="Times New Roman"/>
+          <w:color w:val="D4D4D4"/>
+          <w:sz w:val="21"/>
+          <w:szCs w:val="21"/>
+          <w:lang w:val="es-MX" w:eastAsia="es-MX"/>
+        </w:rPr>
+        <w:t>(</w:t>
+      </w:r>
+      <w:proofErr w:type="gramEnd"/>
+      <w:r>
+        <w:rPr>
+          <w:rFonts w:ascii="Consolas" w:eastAsia="Times New Roman" w:hAnsi="Consolas" w:cs="Times New Roman"/>
+          <w:color w:val="D4D4D4"/>
+          <w:sz w:val="21"/>
+          <w:szCs w:val="21"/>
+          <w:lang w:val="es-MX" w:eastAsia="es-MX"/>
+        </w:rPr>
+        <w:t>){</w:t>
+      </w:r>
+    </w:p>
+    <w:p>
+      <w:pPr>
+        <w:shd w:val="clear" w:color="auto" w:fill="1E1E1E"/>
+        <w:spacing w:after="0" w:line="285" w:lineRule="atLeast"/>
+        <w:rPr>
+          <w:rFonts w:ascii="Consolas" w:eastAsia="Times New Roman" w:hAnsi="Consolas" w:cs="Times New Roman"/>
+          <w:color w:val="D4D4D4"/>
+          <w:sz w:val="21"/>
+          <w:szCs w:val="21"/>
+          <w:lang w:val="es-MX" w:eastAsia="es-MX"/>
+        </w:rPr>
+      </w:pPr>
+      <w:r>
+        <w:rPr>
+          <w:rFonts w:ascii="Consolas" w:eastAsia="Times New Roman" w:hAnsi="Consolas" w:cs="Times New Roman"/>
+          <w:color w:val="D4D4D4"/>
+          <w:sz w:val="21"/>
+          <w:szCs w:val="21"/>
+          <w:lang w:val="es-MX" w:eastAsia="es-MX"/>
+        </w:rPr>
+        <w:t>            </w:t>
+      </w:r>
+      <w:proofErr w:type="spellStart"/>
+      <w:r>
+        <w:rPr>
+          <w:rFonts w:ascii="Consolas" w:eastAsia="Times New Roman" w:hAnsi="Consolas" w:cs="Times New Roman"/>
+          <w:color w:val="C586C0"/>
+          <w:sz w:val="21"/>
+          <w:szCs w:val="21"/>
+          <w:lang w:val="es-MX" w:eastAsia="es-MX"/>
+        </w:rPr>
+        <w:t>return</w:t>
+      </w:r>
+      <w:proofErr w:type="spellEnd"/>
+      <w:r>
+        <w:rPr>
+          <w:rFonts w:ascii="Consolas" w:eastAsia="Times New Roman" w:hAnsi="Consolas" w:cs="Times New Roman"/>
+          <w:color w:val="D4D4D4"/>
+          <w:sz w:val="21"/>
+          <w:szCs w:val="21"/>
+          <w:lang w:val="es-MX" w:eastAsia="es-MX"/>
+        </w:rPr>
+        <w:t> {</w:t>
+      </w:r>
+    </w:p>
+    <w:p>
+      <w:pPr>
+        <w:shd w:val="clear" w:color="auto" w:fill="1E1E1E"/>
+        <w:spacing w:after="0" w:line="285" w:lineRule="atLeast"/>
+        <w:rPr>
+          <w:rFonts w:ascii="Consolas" w:eastAsia="Times New Roman" w:hAnsi="Consolas" w:cs="Times New Roman"/>
+          <w:color w:val="D4D4D4"/>
+          <w:sz w:val="21"/>
+          <w:szCs w:val="21"/>
+          <w:lang w:val="es-MX" w:eastAsia="es-MX"/>
+        </w:rPr>
+      </w:pPr>
+      <w:r>
+        <w:rPr>
+          <w:rFonts w:ascii="Consolas" w:eastAsia="Times New Roman" w:hAnsi="Consolas" w:cs="Times New Roman"/>
+          <w:color w:val="D4D4D4"/>
+          <w:sz w:val="21"/>
+          <w:szCs w:val="21"/>
+          <w:lang w:val="es-MX" w:eastAsia="es-MX"/>
+        </w:rPr>
+        <w:t>                </w:t>
+      </w:r>
+      <w:r>
+        <w:rPr>
+          <w:rFonts w:ascii="Consolas" w:eastAsia="Times New Roman" w:hAnsi="Consolas" w:cs="Times New Roman"/>
+          <w:color w:val="9CDCFE"/>
+          <w:sz w:val="21"/>
+          <w:szCs w:val="21"/>
+          <w:lang w:val="es-MX" w:eastAsia="es-MX"/>
+        </w:rPr>
+        <w:t>saludo:</w:t>
+      </w:r>
+      <w:r>
+        <w:rPr>
+          <w:rFonts w:ascii="Consolas" w:eastAsia="Times New Roman" w:hAnsi="Consolas" w:cs="Times New Roman"/>
+          <w:color w:val="D4D4D4"/>
+          <w:sz w:val="21"/>
+          <w:szCs w:val="21"/>
+          <w:lang w:val="es-MX" w:eastAsia="es-MX"/>
+        </w:rPr>
+        <w:t> </w:t>
+      </w:r>
+      <w:r>
+        <w:rPr>
+          <w:rFonts w:ascii="Consolas" w:eastAsia="Times New Roman" w:hAnsi="Consolas" w:cs="Times New Roman"/>
+          <w:color w:val="CE9178"/>
+          <w:sz w:val="21"/>
+          <w:szCs w:val="21"/>
+          <w:lang w:val="es-MX" w:eastAsia="es-MX"/>
+        </w:rPr>
+        <w:t>"Hola desde </w:t>
+      </w:r>
+      <w:proofErr w:type="spellStart"/>
+      <w:r>
+        <w:rPr>
+          <w:rFonts w:ascii="Consolas" w:eastAsia="Times New Roman" w:hAnsi="Consolas" w:cs="Times New Roman"/>
+          <w:color w:val="CE9178"/>
+          <w:sz w:val="21"/>
+          <w:szCs w:val="21"/>
+          <w:lang w:val="es-MX" w:eastAsia="es-MX"/>
+        </w:rPr>
+        <w:t>Vue</w:t>
+      </w:r>
+      <w:proofErr w:type="spellEnd"/>
+      <w:r>
+        <w:rPr>
+          <w:rFonts w:ascii="Consolas" w:eastAsia="Times New Roman" w:hAnsi="Consolas" w:cs="Times New Roman"/>
+          <w:color w:val="CE9178"/>
+          <w:sz w:val="21"/>
+          <w:szCs w:val="21"/>
+          <w:lang w:val="es-MX" w:eastAsia="es-MX"/>
+        </w:rPr>
+        <w:t>"</w:t>
+      </w:r>
+    </w:p>
+    <w:p>
+      <w:pPr>
+        <w:shd w:val="clear" w:color="auto" w:fill="1E1E1E"/>
+        <w:spacing w:after="0" w:line="285" w:lineRule="atLeast"/>
+        <w:rPr>
+          <w:rFonts w:ascii="Consolas" w:eastAsia="Times New Roman" w:hAnsi="Consolas" w:cs="Times New Roman"/>
+          <w:color w:val="D4D4D4"/>
+          <w:sz w:val="21"/>
+          <w:szCs w:val="21"/>
+          <w:lang w:val="es-MX" w:eastAsia="es-MX"/>
+        </w:rPr>
+      </w:pPr>
+      <w:r>
+        <w:rPr>
+          <w:rFonts w:ascii="Consolas" w:eastAsia="Times New Roman" w:hAnsi="Consolas" w:cs="Times New Roman"/>
+          <w:color w:val="D4D4D4"/>
+          <w:sz w:val="21"/>
+          <w:szCs w:val="21"/>
+          <w:lang w:val="es-MX" w:eastAsia="es-MX"/>
+        </w:rPr>
+        <w:t>            }</w:t>
+      </w:r>
+    </w:p>
+    <w:p>
+      <w:pPr>
+        <w:shd w:val="clear" w:color="auto" w:fill="1E1E1E"/>
+        <w:spacing w:after="0" w:line="285" w:lineRule="atLeast"/>
+        <w:rPr>
+          <w:rFonts w:ascii="Consolas" w:eastAsia="Times New Roman" w:hAnsi="Consolas" w:cs="Times New Roman"/>
+          <w:color w:val="D4D4D4"/>
+          <w:sz w:val="21"/>
+          <w:szCs w:val="21"/>
+          <w:lang w:val="es-MX" w:eastAsia="es-MX"/>
+        </w:rPr>
+      </w:pPr>
+      <w:r>
+        <w:rPr>
+          <w:rFonts w:ascii="Consolas" w:eastAsia="Times New Roman" w:hAnsi="Consolas" w:cs="Times New Roman"/>
+          <w:color w:val="D4D4D4"/>
+          <w:sz w:val="21"/>
+          <w:szCs w:val="21"/>
+          <w:lang w:val="es-MX" w:eastAsia="es-MX"/>
+        </w:rPr>
+        <w:t>        }</w:t>
+      </w:r>
+    </w:p>
+    <w:p>
+      <w:pPr>
+        <w:shd w:val="clear" w:color="auto" w:fill="1E1E1E"/>
+        <w:spacing w:after="0" w:line="285" w:lineRule="atLeast"/>
+        <w:rPr>
+          <w:rFonts w:ascii="Consolas" w:eastAsia="Times New Roman" w:hAnsi="Consolas" w:cs="Times New Roman"/>
+          <w:color w:val="D4D4D4"/>
+          <w:sz w:val="21"/>
+          <w:szCs w:val="21"/>
+          <w:lang w:val="es-MX" w:eastAsia="es-MX"/>
+        </w:rPr>
+      </w:pPr>
+      <w:r>
+        <w:rPr>
+          <w:rFonts w:ascii="Consolas" w:eastAsia="Times New Roman" w:hAnsi="Consolas" w:cs="Times New Roman"/>
+          <w:color w:val="D4D4D4"/>
+          <w:sz w:val="21"/>
+          <w:szCs w:val="21"/>
+          <w:lang w:val="es-MX" w:eastAsia="es-MX"/>
+        </w:rPr>
+        <w:t>    });</w:t>
+      </w:r>
+    </w:p>
+    <w:p>
+      <w:pPr>
+        <w:shd w:val="clear" w:color="auto" w:fill="1E1E1E"/>
+        <w:spacing w:after="0" w:line="285" w:lineRule="atLeast"/>
+        <w:rPr>
+          <w:rFonts w:ascii="Consolas" w:eastAsia="Times New Roman" w:hAnsi="Consolas" w:cs="Times New Roman"/>
+          <w:color w:val="D4D4D4"/>
+          <w:sz w:val="21"/>
+          <w:szCs w:val="21"/>
+          <w:lang w:val="es-MX" w:eastAsia="es-MX"/>
+        </w:rPr>
+      </w:pPr>
+    </w:p>
+    <w:p>
+      <w:pPr>
+        <w:shd w:val="clear" w:color="auto" w:fill="1E1E1E"/>
+        <w:spacing w:after="0" w:line="285" w:lineRule="atLeast"/>
+        <w:rPr>
+          <w:rFonts w:ascii="Consolas" w:eastAsia="Times New Roman" w:hAnsi="Consolas" w:cs="Times New Roman"/>
+          <w:color w:val="D4D4D4"/>
+          <w:sz w:val="21"/>
+          <w:szCs w:val="21"/>
+          <w:lang w:val="es-MX" w:eastAsia="es-MX"/>
+        </w:rPr>
+      </w:pPr>
+      <w:r>
+        <w:rPr>
+          <w:rFonts w:ascii="Consolas" w:eastAsia="Times New Roman" w:hAnsi="Consolas" w:cs="Times New Roman"/>
+          <w:color w:val="D4D4D4"/>
+          <w:sz w:val="21"/>
+          <w:szCs w:val="21"/>
+          <w:lang w:val="es-MX" w:eastAsia="es-MX"/>
+        </w:rPr>
+        <w:t>      </w:t>
+      </w:r>
+      <w:r>
+        <w:rPr>
+          <w:rFonts w:ascii="Consolas" w:eastAsia="Times New Roman" w:hAnsi="Consolas" w:cs="Times New Roman"/>
+          <w:color w:val="569CD6"/>
+          <w:sz w:val="21"/>
+          <w:szCs w:val="21"/>
+          <w:lang w:val="es-MX" w:eastAsia="es-MX"/>
+        </w:rPr>
+        <w:t>new</w:t>
+      </w:r>
+      <w:r>
+        <w:rPr>
+          <w:rFonts w:ascii="Consolas" w:eastAsia="Times New Roman" w:hAnsi="Consolas" w:cs="Times New Roman"/>
+          <w:color w:val="D4D4D4"/>
+          <w:sz w:val="21"/>
+          <w:szCs w:val="21"/>
+          <w:lang w:val="es-MX" w:eastAsia="es-MX"/>
+        </w:rPr>
+        <w:t> </w:t>
+      </w:r>
+      <w:proofErr w:type="spellStart"/>
+      <w:proofErr w:type="gramStart"/>
+      <w:r>
+        <w:rPr>
+          <w:rFonts w:ascii="Consolas" w:eastAsia="Times New Roman" w:hAnsi="Consolas" w:cs="Times New Roman"/>
+          <w:color w:val="4EC9B0"/>
+          <w:sz w:val="21"/>
+          <w:szCs w:val="21"/>
+          <w:lang w:val="es-MX" w:eastAsia="es-MX"/>
+        </w:rPr>
+        <w:t>Vue</w:t>
+      </w:r>
+      <w:proofErr w:type="spellEnd"/>
+      <w:r>
+        <w:rPr>
+          <w:rFonts w:ascii="Consolas" w:eastAsia="Times New Roman" w:hAnsi="Consolas" w:cs="Times New Roman"/>
+          <w:color w:val="D4D4D4"/>
+          <w:sz w:val="21"/>
+          <w:szCs w:val="21"/>
+          <w:lang w:val="es-MX" w:eastAsia="es-MX"/>
+        </w:rPr>
+        <w:t>(</w:t>
+      </w:r>
+      <w:proofErr w:type="gramEnd"/>
+      <w:r>
+        <w:rPr>
+          <w:rFonts w:ascii="Consolas" w:eastAsia="Times New Roman" w:hAnsi="Consolas" w:cs="Times New Roman"/>
+          <w:color w:val="D4D4D4"/>
+          <w:sz w:val="21"/>
+          <w:szCs w:val="21"/>
+          <w:lang w:val="es-MX" w:eastAsia="es-MX"/>
+        </w:rPr>
+        <w:t>{</w:t>
+      </w:r>
+    </w:p>
+    <w:p>
+      <w:pPr>
+        <w:shd w:val="clear" w:color="auto" w:fill="1E1E1E"/>
+        <w:spacing w:after="0" w:line="285" w:lineRule="atLeast"/>
+        <w:rPr>
+          <w:rFonts w:ascii="Consolas" w:eastAsia="Times New Roman" w:hAnsi="Consolas" w:cs="Times New Roman"/>
+          <w:color w:val="D4D4D4"/>
+          <w:sz w:val="21"/>
+          <w:szCs w:val="21"/>
+          <w:lang w:val="es-MX" w:eastAsia="es-MX"/>
+        </w:rPr>
+      </w:pPr>
+      <w:r>
+        <w:rPr>
+          <w:rFonts w:ascii="Consolas" w:eastAsia="Times New Roman" w:hAnsi="Consolas" w:cs="Times New Roman"/>
+          <w:color w:val="D4D4D4"/>
+          <w:sz w:val="21"/>
+          <w:szCs w:val="21"/>
+          <w:lang w:val="es-MX" w:eastAsia="es-MX"/>
+        </w:rPr>
+        <w:t>          </w:t>
+      </w:r>
+      <w:r>
+        <w:rPr>
+          <w:rFonts w:ascii="Consolas" w:eastAsia="Times New Roman" w:hAnsi="Consolas" w:cs="Times New Roman"/>
+          <w:color w:val="9CDCFE"/>
+          <w:sz w:val="21"/>
+          <w:szCs w:val="21"/>
+          <w:lang w:val="es-MX" w:eastAsia="es-MX"/>
+        </w:rPr>
+        <w:t>el:</w:t>
+      </w:r>
+      <w:r>
+        <w:rPr>
+          <w:rFonts w:ascii="Consolas" w:eastAsia="Times New Roman" w:hAnsi="Consolas" w:cs="Times New Roman"/>
+          <w:color w:val="D4D4D4"/>
+          <w:sz w:val="21"/>
+          <w:szCs w:val="21"/>
+          <w:lang w:val="es-MX" w:eastAsia="es-MX"/>
+        </w:rPr>
+        <w:t> </w:t>
+      </w:r>
+      <w:r>
+        <w:rPr>
+          <w:rFonts w:ascii="Consolas" w:eastAsia="Times New Roman" w:hAnsi="Consolas" w:cs="Times New Roman"/>
+          <w:color w:val="CE9178"/>
+          <w:sz w:val="21"/>
+          <w:szCs w:val="21"/>
+          <w:lang w:val="es-MX" w:eastAsia="es-MX"/>
+        </w:rPr>
+        <w:t>'#</w:t>
+      </w:r>
+      <w:proofErr w:type="gramStart"/>
+      <w:r>
+        <w:rPr>
+          <w:rFonts w:ascii="Consolas" w:eastAsia="Times New Roman" w:hAnsi="Consolas" w:cs="Times New Roman"/>
+          <w:color w:val="CE9178"/>
+          <w:sz w:val="21"/>
+          <w:szCs w:val="21"/>
+          <w:lang w:val="es-MX" w:eastAsia="es-MX"/>
+        </w:rPr>
+        <w:t>app</w:t>
+      </w:r>
+      <w:proofErr w:type="gramEnd"/>
+      <w:r>
+        <w:rPr>
+          <w:rFonts w:ascii="Consolas" w:eastAsia="Times New Roman" w:hAnsi="Consolas" w:cs="Times New Roman"/>
+          <w:color w:val="CE9178"/>
+          <w:sz w:val="21"/>
+          <w:szCs w:val="21"/>
+          <w:lang w:val="es-MX" w:eastAsia="es-MX"/>
+        </w:rPr>
+        <w:t>'</w:t>
+      </w:r>
+    </w:p>
+    <w:p>
+      <w:pPr>
+        <w:shd w:val="clear" w:color="auto" w:fill="1E1E1E"/>
+        <w:spacing w:after="0" w:line="285" w:lineRule="atLeast"/>
+        <w:rPr>
+          <w:rFonts w:ascii="Consolas" w:eastAsia="Times New Roman" w:hAnsi="Consolas" w:cs="Times New Roman"/>
+          <w:color w:val="D4D4D4"/>
+          <w:sz w:val="21"/>
+          <w:szCs w:val="21"/>
+          <w:lang w:val="es-MX" w:eastAsia="es-MX"/>
+        </w:rPr>
+      </w:pPr>
+      <w:r>
+        <w:rPr>
+          <w:rFonts w:ascii="Consolas" w:eastAsia="Times New Roman" w:hAnsi="Consolas" w:cs="Times New Roman"/>
+          <w:color w:val="D4D4D4"/>
+          <w:sz w:val="21"/>
+          <w:szCs w:val="21"/>
+          <w:lang w:val="es-MX" w:eastAsia="es-MX"/>
+        </w:rPr>
+        <w:t>      });  </w:t>
+      </w:r>
+    </w:p>
+    <w:p>
+      <w:pPr>
+        <w:shd w:val="clear" w:color="auto" w:fill="1E1E1E"/>
+        <w:spacing w:after="0" w:line="285" w:lineRule="atLeast"/>
+        <w:rPr>
+          <w:rFonts w:ascii="Consolas" w:eastAsia="Times New Roman" w:hAnsi="Consolas" w:cs="Times New Roman"/>
+          <w:color w:val="D4D4D4"/>
+          <w:sz w:val="21"/>
+          <w:szCs w:val="21"/>
+          <w:lang w:val="es-MX" w:eastAsia="es-MX"/>
+        </w:rPr>
+      </w:pPr>
+      <w:r>
+        <w:rPr>
+          <w:rFonts w:ascii="Consolas" w:eastAsia="Times New Roman" w:hAnsi="Consolas" w:cs="Times New Roman"/>
+          <w:color w:val="D4D4D4"/>
+          <w:sz w:val="21"/>
+          <w:szCs w:val="21"/>
+          <w:lang w:val="es-MX" w:eastAsia="es-MX"/>
+        </w:rPr>
+        <w:t>    </w:t>
+      </w:r>
+      <w:r>
+        <w:rPr>
+          <w:rFonts w:ascii="Consolas" w:eastAsia="Times New Roman" w:hAnsi="Consolas" w:cs="Times New Roman"/>
+          <w:color w:val="808080"/>
+          <w:sz w:val="21"/>
+          <w:szCs w:val="21"/>
+          <w:lang w:val="es-MX" w:eastAsia="es-MX"/>
+        </w:rPr>
+        <w:t>&lt;/</w:t>
+      </w:r>
+      <w:r>
+        <w:rPr>
+          <w:rFonts w:ascii="Consolas" w:eastAsia="Times New Roman" w:hAnsi="Consolas" w:cs="Times New Roman"/>
+          <w:color w:val="569CD6"/>
+          <w:sz w:val="21"/>
+          <w:szCs w:val="21"/>
+          <w:lang w:val="es-MX" w:eastAsia="es-MX"/>
+        </w:rPr>
+        <w:t>script</w:t>
+      </w:r>
+      <w:r>
+        <w:rPr>
+          <w:rFonts w:ascii="Consolas" w:eastAsia="Times New Roman" w:hAnsi="Consolas" w:cs="Times New Roman"/>
+          <w:color w:val="808080"/>
+          <w:sz w:val="21"/>
+          <w:szCs w:val="21"/>
+          <w:lang w:val="es-MX" w:eastAsia="es-MX"/>
+        </w:rPr>
+        <w:t>&gt;</w:t>
+      </w:r>
+    </w:p>
+    <w:p>
+      <w:pPr>
+        <w:rPr>
+          <w:lang w:val="es-MX"/>
+        </w:rPr>
+      </w:pPr>
+    </w:p>
+    <w:p>
+      <w:pPr>
+        <w:rPr>
+          <w:lang w:val="es-MX"/>
+        </w:rPr>
+      </w:pPr>
+      <w:r>
+        <w:rPr>
+          <w:lang w:val="es-MX"/>
+        </w:rPr>
+        <w:t xml:space="preserve">Ojo acá, las comillas simples se utilizan en una línea, es decir, si quieres escribir en varios renglones dentro del </w:t>
+      </w:r>
+      <w:proofErr w:type="spellStart"/>
+      <w:r>
+        <w:rPr>
+          <w:lang w:val="es-MX"/>
+        </w:rPr>
+        <w:t>template</w:t>
+      </w:r>
+      <w:proofErr w:type="spellEnd"/>
+      <w:r>
+        <w:rPr>
+          <w:lang w:val="es-MX"/>
+        </w:rPr>
+        <w:t xml:space="preserve"> NO puedes utilizar </w:t>
+      </w:r>
+      <w:proofErr w:type="gramStart"/>
+      <w:r>
+        <w:rPr>
+          <w:lang w:val="es-MX"/>
+        </w:rPr>
+        <w:t>comilla simples</w:t>
+      </w:r>
+      <w:proofErr w:type="gramEnd"/>
+      <w:r>
+        <w:rPr>
+          <w:lang w:val="es-MX"/>
+        </w:rPr>
+        <w:t>. Debemos utilizar los “</w:t>
+      </w:r>
+      <w:proofErr w:type="spellStart"/>
+      <w:r>
+        <w:rPr>
+          <w:lang w:val="es-MX"/>
+        </w:rPr>
+        <w:t>templates</w:t>
+      </w:r>
+      <w:proofErr w:type="spellEnd"/>
+      <w:r>
+        <w:rPr>
+          <w:lang w:val="es-MX"/>
+        </w:rPr>
+        <w:t xml:space="preserve"> literales” esa cosa nueva de </w:t>
+      </w:r>
+      <w:proofErr w:type="spellStart"/>
+      <w:r>
+        <w:rPr>
+          <w:lang w:val="es-MX"/>
+        </w:rPr>
+        <w:t>ecmascript</w:t>
+      </w:r>
+      <w:proofErr w:type="spellEnd"/>
+      <w:r>
+        <w:rPr>
+          <w:lang w:val="es-MX"/>
+        </w:rPr>
+        <w:t xml:space="preserve"> (son unas comillas invertidas que nos permiten HTML</w:t>
+      </w:r>
+      <w:r>
+        <w:rPr>
+          <w:lang w:val="es-MX"/>
+        </w:rPr>
+        <w:t xml:space="preserve"> </w:t>
+      </w:r>
+      <w:proofErr w:type="gramStart"/>
+      <w:r>
+        <w:rPr>
+          <w:lang w:val="es-MX"/>
+        </w:rPr>
+        <w:t>( `</w:t>
+      </w:r>
+      <w:proofErr w:type="gramEnd"/>
+      <w:r>
+        <w:rPr>
+          <w:lang w:val="es-MX"/>
+        </w:rPr>
+        <w:t xml:space="preserve"> ` ) y dentro de un </w:t>
+      </w:r>
+      <w:proofErr w:type="spellStart"/>
+      <w:r>
+        <w:rPr>
+          <w:lang w:val="es-MX"/>
+        </w:rPr>
+        <w:t>div</w:t>
+      </w:r>
+      <w:proofErr w:type="spellEnd"/>
+    </w:p>
+    <w:p>
+      <w:pPr>
+        <w:pStyle w:val="Ttulo2"/>
+        <w:rPr>
+          <w:lang w:val="es-MX"/>
+        </w:rPr>
+      </w:pPr>
+    </w:p>
+    <w:p>
+      <w:pPr>
+        <w:rPr>
+          <w:lang w:val="es-MX"/>
+        </w:rPr>
+      </w:pPr>
+      <w:r>
+        <w:rPr>
+          <w:lang w:val="es-MX"/>
+        </w:rPr>
+        <w:t xml:space="preserve">Bueno ahora vamos a separar el </w:t>
+      </w:r>
+      <w:proofErr w:type="spellStart"/>
+      <w:r>
+        <w:rPr>
+          <w:lang w:val="es-MX"/>
+        </w:rPr>
+        <w:t>index</w:t>
+      </w:r>
+      <w:proofErr w:type="spellEnd"/>
+      <w:r>
+        <w:rPr>
+          <w:lang w:val="es-MX"/>
+        </w:rPr>
+        <w:t xml:space="preserve"> de los componentes creando una carpeta que se llame componentes y agregaremos los archivos saludo.js y contador.js</w:t>
+      </w:r>
+    </w:p>
+    <w:p>
+      <w:pPr>
+        <w:rPr>
+          <w:lang w:val="es-MX"/>
+        </w:rPr>
+      </w:pPr>
+      <w:r>
+        <w:rPr>
+          <w:lang w:val="es-MX"/>
+        </w:rPr>
+        <w:t>Saludo.js</w:t>
+      </w:r>
+    </w:p>
+    <w:p>
+      <w:pPr>
+        <w:shd w:val="clear" w:color="auto" w:fill="1E1E1E"/>
+        <w:spacing w:after="0" w:line="285" w:lineRule="atLeast"/>
+        <w:rPr>
+          <w:rFonts w:ascii="Consolas" w:eastAsia="Times New Roman" w:hAnsi="Consolas" w:cs="Times New Roman"/>
+          <w:color w:val="D4D4D4"/>
+          <w:sz w:val="21"/>
+          <w:szCs w:val="21"/>
+          <w:lang w:val="es-MX" w:eastAsia="es-MX"/>
+        </w:rPr>
+      </w:pPr>
+      <w:proofErr w:type="spellStart"/>
+      <w:r>
+        <w:rPr>
+          <w:rFonts w:ascii="Consolas" w:eastAsia="Times New Roman" w:hAnsi="Consolas" w:cs="Times New Roman"/>
+          <w:color w:val="9CDCFE"/>
+          <w:sz w:val="21"/>
+          <w:szCs w:val="21"/>
+          <w:lang w:val="es-MX" w:eastAsia="es-MX"/>
+        </w:rPr>
+        <w:t>Vue</w:t>
+      </w:r>
+      <w:r>
+        <w:rPr>
+          <w:rFonts w:ascii="Consolas" w:eastAsia="Times New Roman" w:hAnsi="Consolas" w:cs="Times New Roman"/>
+          <w:color w:val="D4D4D4"/>
+          <w:sz w:val="21"/>
+          <w:szCs w:val="21"/>
+          <w:lang w:val="es-MX" w:eastAsia="es-MX"/>
+        </w:rPr>
+        <w:t>.</w:t>
+      </w:r>
+      <w:r>
+        <w:rPr>
+          <w:rFonts w:ascii="Consolas" w:eastAsia="Times New Roman" w:hAnsi="Consolas" w:cs="Times New Roman"/>
+          <w:color w:val="DCDCAA"/>
+          <w:sz w:val="21"/>
+          <w:szCs w:val="21"/>
+          <w:lang w:val="es-MX" w:eastAsia="es-MX"/>
+        </w:rPr>
+        <w:t>component</w:t>
+      </w:r>
+      <w:proofErr w:type="spellEnd"/>
+      <w:r>
+        <w:rPr>
+          <w:rFonts w:ascii="Consolas" w:eastAsia="Times New Roman" w:hAnsi="Consolas" w:cs="Times New Roman"/>
+          <w:color w:val="D4D4D4"/>
+          <w:sz w:val="21"/>
+          <w:szCs w:val="21"/>
+          <w:lang w:val="es-MX" w:eastAsia="es-MX"/>
+        </w:rPr>
+        <w:t>(</w:t>
+      </w:r>
+      <w:r>
+        <w:rPr>
+          <w:rFonts w:ascii="Consolas" w:eastAsia="Times New Roman" w:hAnsi="Consolas" w:cs="Times New Roman"/>
+          <w:color w:val="CE9178"/>
+          <w:sz w:val="21"/>
+          <w:szCs w:val="21"/>
+          <w:lang w:val="es-MX" w:eastAsia="es-MX"/>
+        </w:rPr>
+        <w:t>'saludo'</w:t>
+      </w:r>
+      <w:r>
+        <w:rPr>
+          <w:rFonts w:ascii="Consolas" w:eastAsia="Times New Roman" w:hAnsi="Consolas" w:cs="Times New Roman"/>
+          <w:color w:val="D4D4D4"/>
+          <w:sz w:val="21"/>
+          <w:szCs w:val="21"/>
+          <w:lang w:val="es-MX" w:eastAsia="es-MX"/>
+        </w:rPr>
+        <w:t>, {</w:t>
+      </w:r>
+    </w:p>
+    <w:p>
+      <w:pPr>
+        <w:shd w:val="clear" w:color="auto" w:fill="1E1E1E"/>
+        <w:spacing w:after="0" w:line="285" w:lineRule="atLeast"/>
+        <w:rPr>
+          <w:rFonts w:ascii="Consolas" w:eastAsia="Times New Roman" w:hAnsi="Consolas" w:cs="Times New Roman"/>
+          <w:color w:val="D4D4D4"/>
+          <w:sz w:val="21"/>
+          <w:szCs w:val="21"/>
+          <w:lang w:val="es-MX" w:eastAsia="es-MX"/>
+        </w:rPr>
+      </w:pPr>
+      <w:r>
+        <w:rPr>
+          <w:rFonts w:ascii="Consolas" w:eastAsia="Times New Roman" w:hAnsi="Consolas" w:cs="Times New Roman"/>
+          <w:color w:val="D4D4D4"/>
+          <w:sz w:val="21"/>
+          <w:szCs w:val="21"/>
+          <w:lang w:val="es-MX" w:eastAsia="es-MX"/>
+        </w:rPr>
+        <w:t>    </w:t>
+      </w:r>
+      <w:proofErr w:type="spellStart"/>
+      <w:r>
+        <w:rPr>
+          <w:rFonts w:ascii="Consolas" w:eastAsia="Times New Roman" w:hAnsi="Consolas" w:cs="Times New Roman"/>
+          <w:color w:val="9CDCFE"/>
+          <w:sz w:val="21"/>
+          <w:szCs w:val="21"/>
+          <w:lang w:val="es-MX" w:eastAsia="es-MX"/>
+        </w:rPr>
+        <w:t>template</w:t>
+      </w:r>
+      <w:proofErr w:type="spellEnd"/>
+      <w:r>
+        <w:rPr>
+          <w:rFonts w:ascii="Consolas" w:eastAsia="Times New Roman" w:hAnsi="Consolas" w:cs="Times New Roman"/>
+          <w:color w:val="9CDCFE"/>
+          <w:sz w:val="21"/>
+          <w:szCs w:val="21"/>
+          <w:lang w:val="es-MX" w:eastAsia="es-MX"/>
+        </w:rPr>
+        <w:t>:</w:t>
+      </w:r>
+      <w:r>
+        <w:rPr>
+          <w:rFonts w:ascii="Consolas" w:eastAsia="Times New Roman" w:hAnsi="Consolas" w:cs="Times New Roman"/>
+          <w:color w:val="D4D4D4"/>
+          <w:sz w:val="21"/>
+          <w:szCs w:val="21"/>
+          <w:lang w:val="es-MX" w:eastAsia="es-MX"/>
+        </w:rPr>
+        <w:t> </w:t>
+      </w:r>
+      <w:r>
+        <w:rPr>
+          <w:rFonts w:ascii="Consolas" w:eastAsia="Times New Roman" w:hAnsi="Consolas" w:cs="Times New Roman"/>
+          <w:color w:val="6A9955"/>
+          <w:sz w:val="21"/>
+          <w:szCs w:val="21"/>
+          <w:lang w:val="es-MX" w:eastAsia="es-MX"/>
+        </w:rPr>
+        <w:t>//</w:t>
+      </w:r>
+      <w:proofErr w:type="spellStart"/>
+      <w:r>
+        <w:rPr>
+          <w:rFonts w:ascii="Consolas" w:eastAsia="Times New Roman" w:hAnsi="Consolas" w:cs="Times New Roman"/>
+          <w:color w:val="6A9955"/>
+          <w:sz w:val="21"/>
+          <w:szCs w:val="21"/>
+          <w:lang w:val="es-MX" w:eastAsia="es-MX"/>
+        </w:rPr>
+        <w:t>html</w:t>
+      </w:r>
+      <w:proofErr w:type="spellEnd"/>
+    </w:p>
+    <w:p>
+      <w:pPr>
+        <w:shd w:val="clear" w:color="auto" w:fill="1E1E1E"/>
+        <w:spacing w:after="0" w:line="285" w:lineRule="atLeast"/>
+        <w:rPr>
+          <w:rFonts w:ascii="Consolas" w:eastAsia="Times New Roman" w:hAnsi="Consolas" w:cs="Times New Roman"/>
+          <w:color w:val="D4D4D4"/>
+          <w:sz w:val="21"/>
+          <w:szCs w:val="21"/>
+          <w:lang w:val="es-MX" w:eastAsia="es-MX"/>
+        </w:rPr>
+      </w:pPr>
+      <w:r>
+        <w:rPr>
+          <w:rFonts w:ascii="Consolas" w:eastAsia="Times New Roman" w:hAnsi="Consolas" w:cs="Times New Roman"/>
+          <w:color w:val="D4D4D4"/>
+          <w:sz w:val="21"/>
+          <w:szCs w:val="21"/>
+          <w:lang w:val="es-MX" w:eastAsia="es-MX"/>
+        </w:rPr>
+        <w:t>    </w:t>
+      </w:r>
+      <w:r>
+        <w:rPr>
+          <w:rFonts w:ascii="Consolas" w:eastAsia="Times New Roman" w:hAnsi="Consolas" w:cs="Times New Roman"/>
+          <w:color w:val="CE9178"/>
+          <w:sz w:val="21"/>
+          <w:szCs w:val="21"/>
+          <w:lang w:val="es-MX" w:eastAsia="es-MX"/>
+        </w:rPr>
+        <w:t>`</w:t>
+      </w:r>
+    </w:p>
+    <w:p>
+      <w:pPr>
+        <w:shd w:val="clear" w:color="auto" w:fill="1E1E1E"/>
+        <w:spacing w:after="0" w:line="285" w:lineRule="atLeast"/>
+        <w:rPr>
+          <w:rFonts w:ascii="Consolas" w:eastAsia="Times New Roman" w:hAnsi="Consolas" w:cs="Times New Roman"/>
+          <w:color w:val="D4D4D4"/>
+          <w:sz w:val="21"/>
+          <w:szCs w:val="21"/>
+          <w:lang w:val="es-MX" w:eastAsia="es-MX"/>
+        </w:rPr>
+      </w:pPr>
+      <w:r>
+        <w:rPr>
+          <w:rFonts w:ascii="Consolas" w:eastAsia="Times New Roman" w:hAnsi="Consolas" w:cs="Times New Roman"/>
+          <w:color w:val="CE9178"/>
+          <w:sz w:val="21"/>
+          <w:szCs w:val="21"/>
+          <w:lang w:val="es-MX" w:eastAsia="es-MX"/>
+        </w:rPr>
+        <w:t>    &lt;</w:t>
+      </w:r>
+      <w:proofErr w:type="spellStart"/>
+      <w:r>
+        <w:rPr>
+          <w:rFonts w:ascii="Consolas" w:eastAsia="Times New Roman" w:hAnsi="Consolas" w:cs="Times New Roman"/>
+          <w:color w:val="CE9178"/>
+          <w:sz w:val="21"/>
+          <w:szCs w:val="21"/>
+          <w:lang w:val="es-MX" w:eastAsia="es-MX"/>
+        </w:rPr>
+        <w:t>div</w:t>
+      </w:r>
+      <w:proofErr w:type="spellEnd"/>
+      <w:r>
+        <w:rPr>
+          <w:rFonts w:ascii="Consolas" w:eastAsia="Times New Roman" w:hAnsi="Consolas" w:cs="Times New Roman"/>
+          <w:color w:val="CE9178"/>
+          <w:sz w:val="21"/>
+          <w:szCs w:val="21"/>
+          <w:lang w:val="es-MX" w:eastAsia="es-MX"/>
+        </w:rPr>
+        <w:t>&gt;</w:t>
+      </w:r>
+    </w:p>
+    <w:p>
+      <w:pPr>
+        <w:shd w:val="clear" w:color="auto" w:fill="1E1E1E"/>
+        <w:spacing w:after="0" w:line="285" w:lineRule="atLeast"/>
+        <w:rPr>
+          <w:rFonts w:ascii="Consolas" w:eastAsia="Times New Roman" w:hAnsi="Consolas" w:cs="Times New Roman"/>
+          <w:color w:val="D4D4D4"/>
+          <w:sz w:val="21"/>
+          <w:szCs w:val="21"/>
+          <w:lang w:val="es-MX" w:eastAsia="es-MX"/>
+        </w:rPr>
+      </w:pPr>
+      <w:r>
+        <w:rPr>
+          <w:rFonts w:ascii="Consolas" w:eastAsia="Times New Roman" w:hAnsi="Consolas" w:cs="Times New Roman"/>
+          <w:color w:val="CE9178"/>
+          <w:sz w:val="21"/>
+          <w:szCs w:val="21"/>
+          <w:lang w:val="es-MX" w:eastAsia="es-MX"/>
+        </w:rPr>
+        <w:t>        &lt;h1&gt;{{saludo</w:t>
+      </w:r>
+      <w:proofErr w:type="gramStart"/>
+      <w:r>
+        <w:rPr>
+          <w:rFonts w:ascii="Consolas" w:eastAsia="Times New Roman" w:hAnsi="Consolas" w:cs="Times New Roman"/>
+          <w:color w:val="CE9178"/>
+          <w:sz w:val="21"/>
+          <w:szCs w:val="21"/>
+          <w:lang w:val="es-MX" w:eastAsia="es-MX"/>
+        </w:rPr>
+        <w:t>}}&lt;</w:t>
+      </w:r>
+      <w:proofErr w:type="gramEnd"/>
+      <w:r>
+        <w:rPr>
+          <w:rFonts w:ascii="Consolas" w:eastAsia="Times New Roman" w:hAnsi="Consolas" w:cs="Times New Roman"/>
+          <w:color w:val="CE9178"/>
+          <w:sz w:val="21"/>
+          <w:szCs w:val="21"/>
+          <w:lang w:val="es-MX" w:eastAsia="es-MX"/>
+        </w:rPr>
+        <w:t>/h1&gt;</w:t>
+      </w:r>
+    </w:p>
+    <w:p>
+      <w:pPr>
+        <w:shd w:val="clear" w:color="auto" w:fill="1E1E1E"/>
+        <w:spacing w:after="0" w:line="285" w:lineRule="atLeast"/>
+        <w:rPr>
+          <w:rFonts w:ascii="Consolas" w:eastAsia="Times New Roman" w:hAnsi="Consolas" w:cs="Times New Roman"/>
+          <w:color w:val="D4D4D4"/>
+          <w:sz w:val="21"/>
+          <w:szCs w:val="21"/>
+          <w:lang w:val="es-MX" w:eastAsia="es-MX"/>
+        </w:rPr>
+      </w:pPr>
+      <w:r>
+        <w:rPr>
+          <w:rFonts w:ascii="Consolas" w:eastAsia="Times New Roman" w:hAnsi="Consolas" w:cs="Times New Roman"/>
+          <w:color w:val="CE9178"/>
+          <w:sz w:val="21"/>
+          <w:szCs w:val="21"/>
+          <w:lang w:val="es-MX" w:eastAsia="es-MX"/>
+        </w:rPr>
+        <w:t>        &lt;h3&gt;</w:t>
+      </w:r>
+      <w:proofErr w:type="spellStart"/>
+      <w:r>
+        <w:rPr>
+          <w:rFonts w:ascii="Consolas" w:eastAsia="Times New Roman" w:hAnsi="Consolas" w:cs="Times New Roman"/>
+          <w:color w:val="CE9178"/>
+          <w:sz w:val="21"/>
+          <w:szCs w:val="21"/>
+          <w:lang w:val="es-MX" w:eastAsia="es-MX"/>
+        </w:rPr>
+        <w:t>fjasldkjf</w:t>
+      </w:r>
+      <w:proofErr w:type="spellEnd"/>
+      <w:r>
+        <w:rPr>
+          <w:rFonts w:ascii="Consolas" w:eastAsia="Times New Roman" w:hAnsi="Consolas" w:cs="Times New Roman"/>
+          <w:color w:val="CE9178"/>
+          <w:sz w:val="21"/>
+          <w:szCs w:val="21"/>
+          <w:lang w:val="es-MX" w:eastAsia="es-MX"/>
+        </w:rPr>
+        <w:t>&lt;/h3&gt;    </w:t>
+      </w:r>
+    </w:p>
+    <w:p>
+      <w:pPr>
+        <w:shd w:val="clear" w:color="auto" w:fill="1E1E1E"/>
+        <w:spacing w:after="0" w:line="285" w:lineRule="atLeast"/>
+        <w:rPr>
+          <w:rFonts w:ascii="Consolas" w:eastAsia="Times New Roman" w:hAnsi="Consolas" w:cs="Times New Roman"/>
+          <w:color w:val="D4D4D4"/>
+          <w:sz w:val="21"/>
+          <w:szCs w:val="21"/>
+          <w:lang w:val="es-MX" w:eastAsia="es-MX"/>
+        </w:rPr>
+      </w:pPr>
+      <w:r>
+        <w:rPr>
+          <w:rFonts w:ascii="Consolas" w:eastAsia="Times New Roman" w:hAnsi="Consolas" w:cs="Times New Roman"/>
+          <w:color w:val="CE9178"/>
+          <w:sz w:val="21"/>
+          <w:szCs w:val="21"/>
+          <w:lang w:val="es-MX" w:eastAsia="es-MX"/>
+        </w:rPr>
+        <w:t>    &lt;/</w:t>
+      </w:r>
+      <w:proofErr w:type="spellStart"/>
+      <w:r>
+        <w:rPr>
+          <w:rFonts w:ascii="Consolas" w:eastAsia="Times New Roman" w:hAnsi="Consolas" w:cs="Times New Roman"/>
+          <w:color w:val="CE9178"/>
+          <w:sz w:val="21"/>
+          <w:szCs w:val="21"/>
+          <w:lang w:val="es-MX" w:eastAsia="es-MX"/>
+        </w:rPr>
+        <w:t>div</w:t>
+      </w:r>
+      <w:proofErr w:type="spellEnd"/>
+      <w:r>
+        <w:rPr>
+          <w:rFonts w:ascii="Consolas" w:eastAsia="Times New Roman" w:hAnsi="Consolas" w:cs="Times New Roman"/>
+          <w:color w:val="CE9178"/>
+          <w:sz w:val="21"/>
+          <w:szCs w:val="21"/>
+          <w:lang w:val="es-MX" w:eastAsia="es-MX"/>
+        </w:rPr>
+        <w:t>&gt;</w:t>
+      </w:r>
+    </w:p>
+    <w:p>
+      <w:pPr>
+        <w:shd w:val="clear" w:color="auto" w:fill="1E1E1E"/>
+        <w:spacing w:after="0" w:line="285" w:lineRule="atLeast"/>
+        <w:rPr>
+          <w:rFonts w:ascii="Consolas" w:eastAsia="Times New Roman" w:hAnsi="Consolas" w:cs="Times New Roman"/>
+          <w:color w:val="D4D4D4"/>
+          <w:sz w:val="21"/>
+          <w:szCs w:val="21"/>
+          <w:lang w:val="es-MX" w:eastAsia="es-MX"/>
+        </w:rPr>
+      </w:pPr>
+      <w:r>
+        <w:rPr>
+          <w:rFonts w:ascii="Consolas" w:eastAsia="Times New Roman" w:hAnsi="Consolas" w:cs="Times New Roman"/>
+          <w:color w:val="CE9178"/>
+          <w:sz w:val="21"/>
+          <w:szCs w:val="21"/>
+          <w:lang w:val="es-MX" w:eastAsia="es-MX"/>
+        </w:rPr>
+        <w:t>    `</w:t>
+      </w:r>
+      <w:r>
+        <w:rPr>
+          <w:rFonts w:ascii="Consolas" w:eastAsia="Times New Roman" w:hAnsi="Consolas" w:cs="Times New Roman"/>
+          <w:color w:val="D4D4D4"/>
+          <w:sz w:val="21"/>
+          <w:szCs w:val="21"/>
+          <w:lang w:val="es-MX" w:eastAsia="es-MX"/>
+        </w:rPr>
+        <w:t>,</w:t>
+      </w:r>
+    </w:p>
+    <w:p>
+      <w:pPr>
+        <w:shd w:val="clear" w:color="auto" w:fill="1E1E1E"/>
+        <w:spacing w:after="0" w:line="285" w:lineRule="atLeast"/>
+        <w:rPr>
+          <w:rFonts w:ascii="Consolas" w:eastAsia="Times New Roman" w:hAnsi="Consolas" w:cs="Times New Roman"/>
+          <w:color w:val="D4D4D4"/>
+          <w:sz w:val="21"/>
+          <w:szCs w:val="21"/>
+          <w:lang w:val="es-MX" w:eastAsia="es-MX"/>
+        </w:rPr>
+      </w:pPr>
+      <w:r>
+        <w:rPr>
+          <w:rFonts w:ascii="Consolas" w:eastAsia="Times New Roman" w:hAnsi="Consolas" w:cs="Times New Roman"/>
+          <w:color w:val="D4D4D4"/>
+          <w:sz w:val="21"/>
+          <w:szCs w:val="21"/>
+          <w:lang w:val="es-MX" w:eastAsia="es-MX"/>
+        </w:rPr>
+        <w:t>    </w:t>
+      </w:r>
+      <w:proofErr w:type="gramStart"/>
+      <w:r>
+        <w:rPr>
+          <w:rFonts w:ascii="Consolas" w:eastAsia="Times New Roman" w:hAnsi="Consolas" w:cs="Times New Roman"/>
+          <w:color w:val="DCDCAA"/>
+          <w:sz w:val="21"/>
+          <w:szCs w:val="21"/>
+          <w:lang w:val="es-MX" w:eastAsia="es-MX"/>
+        </w:rPr>
+        <w:t>data</w:t>
+      </w:r>
+      <w:r>
+        <w:rPr>
+          <w:rFonts w:ascii="Consolas" w:eastAsia="Times New Roman" w:hAnsi="Consolas" w:cs="Times New Roman"/>
+          <w:color w:val="D4D4D4"/>
+          <w:sz w:val="21"/>
+          <w:szCs w:val="21"/>
+          <w:lang w:val="es-MX" w:eastAsia="es-MX"/>
+        </w:rPr>
+        <w:t>(</w:t>
+      </w:r>
+      <w:proofErr w:type="gramEnd"/>
+      <w:r>
+        <w:rPr>
+          <w:rFonts w:ascii="Consolas" w:eastAsia="Times New Roman" w:hAnsi="Consolas" w:cs="Times New Roman"/>
+          <w:color w:val="D4D4D4"/>
+          <w:sz w:val="21"/>
+          <w:szCs w:val="21"/>
+          <w:lang w:val="es-MX" w:eastAsia="es-MX"/>
+        </w:rPr>
+        <w:t>){</w:t>
+      </w:r>
+    </w:p>
+    <w:p>
+      <w:pPr>
+        <w:shd w:val="clear" w:color="auto" w:fill="1E1E1E"/>
+        <w:spacing w:after="0" w:line="285" w:lineRule="atLeast"/>
+        <w:rPr>
+          <w:rFonts w:ascii="Consolas" w:eastAsia="Times New Roman" w:hAnsi="Consolas" w:cs="Times New Roman"/>
+          <w:color w:val="D4D4D4"/>
+          <w:sz w:val="21"/>
+          <w:szCs w:val="21"/>
+          <w:lang w:val="es-MX" w:eastAsia="es-MX"/>
+        </w:rPr>
+      </w:pPr>
+      <w:r>
+        <w:rPr>
+          <w:rFonts w:ascii="Consolas" w:eastAsia="Times New Roman" w:hAnsi="Consolas" w:cs="Times New Roman"/>
+          <w:color w:val="D4D4D4"/>
+          <w:sz w:val="21"/>
+          <w:szCs w:val="21"/>
+          <w:lang w:val="es-MX" w:eastAsia="es-MX"/>
+        </w:rPr>
+        <w:t>        </w:t>
+      </w:r>
+      <w:proofErr w:type="spellStart"/>
+      <w:r>
+        <w:rPr>
+          <w:rFonts w:ascii="Consolas" w:eastAsia="Times New Roman" w:hAnsi="Consolas" w:cs="Times New Roman"/>
+          <w:color w:val="C586C0"/>
+          <w:sz w:val="21"/>
+          <w:szCs w:val="21"/>
+          <w:lang w:val="es-MX" w:eastAsia="es-MX"/>
+        </w:rPr>
+        <w:t>return</w:t>
+      </w:r>
+      <w:proofErr w:type="spellEnd"/>
+      <w:r>
+        <w:rPr>
+          <w:rFonts w:ascii="Consolas" w:eastAsia="Times New Roman" w:hAnsi="Consolas" w:cs="Times New Roman"/>
+          <w:color w:val="D4D4D4"/>
+          <w:sz w:val="21"/>
+          <w:szCs w:val="21"/>
+          <w:lang w:val="es-MX" w:eastAsia="es-MX"/>
+        </w:rPr>
+        <w:t> {</w:t>
+      </w:r>
+    </w:p>
+    <w:p>
+      <w:pPr>
+        <w:shd w:val="clear" w:color="auto" w:fill="1E1E1E"/>
+        <w:spacing w:after="0" w:line="285" w:lineRule="atLeast"/>
+        <w:rPr>
+          <w:rFonts w:ascii="Consolas" w:eastAsia="Times New Roman" w:hAnsi="Consolas" w:cs="Times New Roman"/>
+          <w:color w:val="D4D4D4"/>
+          <w:sz w:val="21"/>
+          <w:szCs w:val="21"/>
+          <w:lang w:val="es-MX" w:eastAsia="es-MX"/>
+        </w:rPr>
+      </w:pPr>
+      <w:r>
+        <w:rPr>
+          <w:rFonts w:ascii="Consolas" w:eastAsia="Times New Roman" w:hAnsi="Consolas" w:cs="Times New Roman"/>
+          <w:color w:val="D4D4D4"/>
+          <w:sz w:val="21"/>
+          <w:szCs w:val="21"/>
+          <w:lang w:val="es-MX" w:eastAsia="es-MX"/>
+        </w:rPr>
+        <w:t>            </w:t>
+      </w:r>
+      <w:r>
+        <w:rPr>
+          <w:rFonts w:ascii="Consolas" w:eastAsia="Times New Roman" w:hAnsi="Consolas" w:cs="Times New Roman"/>
+          <w:color w:val="9CDCFE"/>
+          <w:sz w:val="21"/>
+          <w:szCs w:val="21"/>
+          <w:lang w:val="es-MX" w:eastAsia="es-MX"/>
+        </w:rPr>
+        <w:t>saludo:</w:t>
+      </w:r>
+      <w:r>
+        <w:rPr>
+          <w:rFonts w:ascii="Consolas" w:eastAsia="Times New Roman" w:hAnsi="Consolas" w:cs="Times New Roman"/>
+          <w:color w:val="D4D4D4"/>
+          <w:sz w:val="21"/>
+          <w:szCs w:val="21"/>
+          <w:lang w:val="es-MX" w:eastAsia="es-MX"/>
+        </w:rPr>
+        <w:t> </w:t>
+      </w:r>
+      <w:r>
+        <w:rPr>
+          <w:rFonts w:ascii="Consolas" w:eastAsia="Times New Roman" w:hAnsi="Consolas" w:cs="Times New Roman"/>
+          <w:color w:val="CE9178"/>
+          <w:sz w:val="21"/>
+          <w:szCs w:val="21"/>
+          <w:lang w:val="es-MX" w:eastAsia="es-MX"/>
+        </w:rPr>
+        <w:t>"Hola desde </w:t>
+      </w:r>
+      <w:proofErr w:type="spellStart"/>
+      <w:r>
+        <w:rPr>
+          <w:rFonts w:ascii="Consolas" w:eastAsia="Times New Roman" w:hAnsi="Consolas" w:cs="Times New Roman"/>
+          <w:color w:val="CE9178"/>
+          <w:sz w:val="21"/>
+          <w:szCs w:val="21"/>
+          <w:lang w:val="es-MX" w:eastAsia="es-MX"/>
+        </w:rPr>
+        <w:t>Vue</w:t>
+      </w:r>
+      <w:proofErr w:type="spellEnd"/>
+      <w:r>
+        <w:rPr>
+          <w:rFonts w:ascii="Consolas" w:eastAsia="Times New Roman" w:hAnsi="Consolas" w:cs="Times New Roman"/>
+          <w:color w:val="CE9178"/>
+          <w:sz w:val="21"/>
+          <w:szCs w:val="21"/>
+          <w:lang w:val="es-MX" w:eastAsia="es-MX"/>
+        </w:rPr>
+        <w:t>"</w:t>
+      </w:r>
+    </w:p>
+    <w:p>
+      <w:pPr>
+        <w:shd w:val="clear" w:color="auto" w:fill="1E1E1E"/>
+        <w:spacing w:after="0" w:line="285" w:lineRule="atLeast"/>
+        <w:rPr>
+          <w:rFonts w:ascii="Consolas" w:eastAsia="Times New Roman" w:hAnsi="Consolas" w:cs="Times New Roman"/>
+          <w:color w:val="D4D4D4"/>
+          <w:sz w:val="21"/>
+          <w:szCs w:val="21"/>
+          <w:lang w:val="es-MX" w:eastAsia="es-MX"/>
+        </w:rPr>
+      </w:pPr>
+      <w:r>
+        <w:rPr>
+          <w:rFonts w:ascii="Consolas" w:eastAsia="Times New Roman" w:hAnsi="Consolas" w:cs="Times New Roman"/>
+          <w:color w:val="D4D4D4"/>
+          <w:sz w:val="21"/>
+          <w:szCs w:val="21"/>
+          <w:lang w:val="es-MX" w:eastAsia="es-MX"/>
+        </w:rPr>
+        <w:t>        }</w:t>
+      </w:r>
+    </w:p>
+    <w:p>
+      <w:pPr>
+        <w:shd w:val="clear" w:color="auto" w:fill="1E1E1E"/>
+        <w:spacing w:after="0" w:line="285" w:lineRule="atLeast"/>
+        <w:rPr>
+          <w:rFonts w:ascii="Consolas" w:eastAsia="Times New Roman" w:hAnsi="Consolas" w:cs="Times New Roman"/>
+          <w:color w:val="D4D4D4"/>
+          <w:sz w:val="21"/>
+          <w:szCs w:val="21"/>
+          <w:lang w:val="es-MX" w:eastAsia="es-MX"/>
+        </w:rPr>
+      </w:pPr>
+      <w:r>
+        <w:rPr>
+          <w:rFonts w:ascii="Consolas" w:eastAsia="Times New Roman" w:hAnsi="Consolas" w:cs="Times New Roman"/>
+          <w:color w:val="D4D4D4"/>
+          <w:sz w:val="21"/>
+          <w:szCs w:val="21"/>
+          <w:lang w:val="es-MX" w:eastAsia="es-MX"/>
+        </w:rPr>
+        <w:t>    }</w:t>
+      </w:r>
+    </w:p>
+    <w:p>
+      <w:pPr>
+        <w:shd w:val="clear" w:color="auto" w:fill="1E1E1E"/>
+        <w:spacing w:after="0" w:line="285" w:lineRule="atLeast"/>
+        <w:rPr>
+          <w:rFonts w:ascii="Consolas" w:eastAsia="Times New Roman" w:hAnsi="Consolas" w:cs="Times New Roman"/>
+          <w:color w:val="D4D4D4"/>
+          <w:sz w:val="21"/>
+          <w:szCs w:val="21"/>
+          <w:lang w:val="es-MX" w:eastAsia="es-MX"/>
+        </w:rPr>
+      </w:pPr>
+      <w:r>
+        <w:rPr>
+          <w:rFonts w:ascii="Consolas" w:eastAsia="Times New Roman" w:hAnsi="Consolas" w:cs="Times New Roman"/>
+          <w:color w:val="D4D4D4"/>
+          <w:sz w:val="21"/>
+          <w:szCs w:val="21"/>
+          <w:lang w:val="es-MX" w:eastAsia="es-MX"/>
+        </w:rPr>
+        <w:t>});</w:t>
+      </w:r>
+    </w:p>
+    <w:p>
+      <w:pPr>
+        <w:rPr>
+          <w:lang w:val="es-MX"/>
+        </w:rPr>
+      </w:pPr>
+    </w:p>
+    <w:p>
+      <w:pPr>
+        <w:rPr>
+          <w:lang w:val="es-MX"/>
+        </w:rPr>
+      </w:pPr>
+      <w:r>
+        <w:rPr>
+          <w:lang w:val="es-MX"/>
+        </w:rPr>
+        <w:t>Contador.js</w:t>
+      </w:r>
+    </w:p>
+    <w:p>
+      <w:pPr>
+        <w:shd w:val="clear" w:color="auto" w:fill="1E1E1E"/>
+        <w:spacing w:after="0" w:line="285" w:lineRule="atLeast"/>
+        <w:rPr>
+          <w:rFonts w:ascii="Consolas" w:eastAsia="Times New Roman" w:hAnsi="Consolas" w:cs="Times New Roman"/>
+          <w:color w:val="D4D4D4"/>
+          <w:sz w:val="21"/>
+          <w:szCs w:val="21"/>
+          <w:lang w:val="es-MX" w:eastAsia="es-MX"/>
+        </w:rPr>
+      </w:pPr>
+      <w:proofErr w:type="spellStart"/>
+      <w:r>
+        <w:rPr>
+          <w:rFonts w:ascii="Consolas" w:eastAsia="Times New Roman" w:hAnsi="Consolas" w:cs="Times New Roman"/>
+          <w:color w:val="9CDCFE"/>
+          <w:sz w:val="21"/>
+          <w:szCs w:val="21"/>
+          <w:lang w:val="es-MX" w:eastAsia="es-MX"/>
+        </w:rPr>
+        <w:lastRenderedPageBreak/>
+        <w:t>Vue</w:t>
+      </w:r>
+      <w:r>
+        <w:rPr>
+          <w:rFonts w:ascii="Consolas" w:eastAsia="Times New Roman" w:hAnsi="Consolas" w:cs="Times New Roman"/>
+          <w:color w:val="D4D4D4"/>
+          <w:sz w:val="21"/>
+          <w:szCs w:val="21"/>
+          <w:lang w:val="es-MX" w:eastAsia="es-MX"/>
+        </w:rPr>
+        <w:t>.</w:t>
+      </w:r>
+      <w:r>
+        <w:rPr>
+          <w:rFonts w:ascii="Consolas" w:eastAsia="Times New Roman" w:hAnsi="Consolas" w:cs="Times New Roman"/>
+          <w:color w:val="DCDCAA"/>
+          <w:sz w:val="21"/>
+          <w:szCs w:val="21"/>
+          <w:lang w:val="es-MX" w:eastAsia="es-MX"/>
+        </w:rPr>
+        <w:t>component</w:t>
+      </w:r>
+      <w:proofErr w:type="spellEnd"/>
+      <w:r>
+        <w:rPr>
+          <w:rFonts w:ascii="Consolas" w:eastAsia="Times New Roman" w:hAnsi="Consolas" w:cs="Times New Roman"/>
+          <w:color w:val="D4D4D4"/>
+          <w:sz w:val="21"/>
+          <w:szCs w:val="21"/>
+          <w:lang w:val="es-MX" w:eastAsia="es-MX"/>
+        </w:rPr>
+        <w:t>(</w:t>
+      </w:r>
+      <w:r>
+        <w:rPr>
+          <w:rFonts w:ascii="Consolas" w:eastAsia="Times New Roman" w:hAnsi="Consolas" w:cs="Times New Roman"/>
+          <w:color w:val="CE9178"/>
+          <w:sz w:val="21"/>
+          <w:szCs w:val="21"/>
+          <w:lang w:val="es-MX" w:eastAsia="es-MX"/>
+        </w:rPr>
+        <w:t>'contador'</w:t>
+      </w:r>
+      <w:r>
+        <w:rPr>
+          <w:rFonts w:ascii="Consolas" w:eastAsia="Times New Roman" w:hAnsi="Consolas" w:cs="Times New Roman"/>
+          <w:color w:val="D4D4D4"/>
+          <w:sz w:val="21"/>
+          <w:szCs w:val="21"/>
+          <w:lang w:val="es-MX" w:eastAsia="es-MX"/>
+        </w:rPr>
+        <w:t>, {</w:t>
+      </w:r>
+    </w:p>
+    <w:p>
+      <w:pPr>
+        <w:shd w:val="clear" w:color="auto" w:fill="1E1E1E"/>
+        <w:spacing w:after="0" w:line="285" w:lineRule="atLeast"/>
+        <w:rPr>
+          <w:rFonts w:ascii="Consolas" w:eastAsia="Times New Roman" w:hAnsi="Consolas" w:cs="Times New Roman"/>
+          <w:color w:val="D4D4D4"/>
+          <w:sz w:val="21"/>
+          <w:szCs w:val="21"/>
+          <w:lang w:val="es-MX" w:eastAsia="es-MX"/>
+        </w:rPr>
+      </w:pPr>
+      <w:r>
+        <w:rPr>
+          <w:rFonts w:ascii="Consolas" w:eastAsia="Times New Roman" w:hAnsi="Consolas" w:cs="Times New Roman"/>
+          <w:color w:val="D4D4D4"/>
+          <w:sz w:val="21"/>
+          <w:szCs w:val="21"/>
+          <w:lang w:val="es-MX" w:eastAsia="es-MX"/>
+        </w:rPr>
+        <w:t>    </w:t>
+      </w:r>
+      <w:proofErr w:type="spellStart"/>
+      <w:r>
+        <w:rPr>
+          <w:rFonts w:ascii="Consolas" w:eastAsia="Times New Roman" w:hAnsi="Consolas" w:cs="Times New Roman"/>
+          <w:color w:val="9CDCFE"/>
+          <w:sz w:val="21"/>
+          <w:szCs w:val="21"/>
+          <w:lang w:val="es-MX" w:eastAsia="es-MX"/>
+        </w:rPr>
+        <w:t>template</w:t>
+      </w:r>
+      <w:proofErr w:type="spellEnd"/>
+      <w:r>
+        <w:rPr>
+          <w:rFonts w:ascii="Consolas" w:eastAsia="Times New Roman" w:hAnsi="Consolas" w:cs="Times New Roman"/>
+          <w:color w:val="9CDCFE"/>
+          <w:sz w:val="21"/>
+          <w:szCs w:val="21"/>
+          <w:lang w:val="es-MX" w:eastAsia="es-MX"/>
+        </w:rPr>
+        <w:t>:</w:t>
+      </w:r>
+      <w:r>
+        <w:rPr>
+          <w:rFonts w:ascii="Consolas" w:eastAsia="Times New Roman" w:hAnsi="Consolas" w:cs="Times New Roman"/>
+          <w:color w:val="D4D4D4"/>
+          <w:sz w:val="21"/>
+          <w:szCs w:val="21"/>
+          <w:lang w:val="es-MX" w:eastAsia="es-MX"/>
+        </w:rPr>
+        <w:t> </w:t>
+      </w:r>
+      <w:r>
+        <w:rPr>
+          <w:rFonts w:ascii="Consolas" w:eastAsia="Times New Roman" w:hAnsi="Consolas" w:cs="Times New Roman"/>
+          <w:color w:val="6A9955"/>
+          <w:sz w:val="21"/>
+          <w:szCs w:val="21"/>
+          <w:lang w:val="es-MX" w:eastAsia="es-MX"/>
+        </w:rPr>
+        <w:t>//</w:t>
+      </w:r>
+      <w:proofErr w:type="spellStart"/>
+      <w:r>
+        <w:rPr>
+          <w:rFonts w:ascii="Consolas" w:eastAsia="Times New Roman" w:hAnsi="Consolas" w:cs="Times New Roman"/>
+          <w:color w:val="6A9955"/>
+          <w:sz w:val="21"/>
+          <w:szCs w:val="21"/>
+          <w:lang w:val="es-MX" w:eastAsia="es-MX"/>
+        </w:rPr>
+        <w:t>html</w:t>
+      </w:r>
+      <w:proofErr w:type="spellEnd"/>
+    </w:p>
+    <w:p>
+      <w:pPr>
+        <w:shd w:val="clear" w:color="auto" w:fill="1E1E1E"/>
+        <w:spacing w:after="0" w:line="285" w:lineRule="atLeast"/>
+        <w:rPr>
+          <w:rFonts w:ascii="Consolas" w:eastAsia="Times New Roman" w:hAnsi="Consolas" w:cs="Times New Roman"/>
+          <w:color w:val="D4D4D4"/>
+          <w:sz w:val="21"/>
+          <w:szCs w:val="21"/>
+          <w:lang w:val="es-MX" w:eastAsia="es-MX"/>
+        </w:rPr>
+      </w:pPr>
+      <w:r>
+        <w:rPr>
+          <w:rFonts w:ascii="Consolas" w:eastAsia="Times New Roman" w:hAnsi="Consolas" w:cs="Times New Roman"/>
+          <w:color w:val="D4D4D4"/>
+          <w:sz w:val="21"/>
+          <w:szCs w:val="21"/>
+          <w:lang w:val="es-MX" w:eastAsia="es-MX"/>
+        </w:rPr>
+        <w:t>    </w:t>
+      </w:r>
+      <w:r>
+        <w:rPr>
+          <w:rFonts w:ascii="Consolas" w:eastAsia="Times New Roman" w:hAnsi="Consolas" w:cs="Times New Roman"/>
+          <w:color w:val="CE9178"/>
+          <w:sz w:val="21"/>
+          <w:szCs w:val="21"/>
+          <w:lang w:val="es-MX" w:eastAsia="es-MX"/>
+        </w:rPr>
+        <w:t>`</w:t>
+      </w:r>
+    </w:p>
+    <w:p>
+      <w:pPr>
+        <w:shd w:val="clear" w:color="auto" w:fill="1E1E1E"/>
+        <w:spacing w:after="0" w:line="285" w:lineRule="atLeast"/>
+        <w:rPr>
+          <w:rFonts w:ascii="Consolas" w:eastAsia="Times New Roman" w:hAnsi="Consolas" w:cs="Times New Roman"/>
+          <w:color w:val="D4D4D4"/>
+          <w:sz w:val="21"/>
+          <w:szCs w:val="21"/>
+          <w:lang w:val="es-MX" w:eastAsia="es-MX"/>
+        </w:rPr>
+      </w:pPr>
+      <w:r>
+        <w:rPr>
+          <w:rFonts w:ascii="Consolas" w:eastAsia="Times New Roman" w:hAnsi="Consolas" w:cs="Times New Roman"/>
+          <w:color w:val="CE9178"/>
+          <w:sz w:val="21"/>
+          <w:szCs w:val="21"/>
+          <w:lang w:val="es-MX" w:eastAsia="es-MX"/>
+        </w:rPr>
+        <w:t>        &lt;</w:t>
+      </w:r>
+      <w:proofErr w:type="spellStart"/>
+      <w:r>
+        <w:rPr>
+          <w:rFonts w:ascii="Consolas" w:eastAsia="Times New Roman" w:hAnsi="Consolas" w:cs="Times New Roman"/>
+          <w:color w:val="CE9178"/>
+          <w:sz w:val="21"/>
+          <w:szCs w:val="21"/>
+          <w:lang w:val="es-MX" w:eastAsia="es-MX"/>
+        </w:rPr>
+        <w:t>div</w:t>
+      </w:r>
+      <w:proofErr w:type="spellEnd"/>
+      <w:r>
+        <w:rPr>
+          <w:rFonts w:ascii="Consolas" w:eastAsia="Times New Roman" w:hAnsi="Consolas" w:cs="Times New Roman"/>
+          <w:color w:val="CE9178"/>
+          <w:sz w:val="21"/>
+          <w:szCs w:val="21"/>
+          <w:lang w:val="es-MX" w:eastAsia="es-MX"/>
+        </w:rPr>
+        <w:t>&gt;</w:t>
+      </w:r>
+    </w:p>
+    <w:p>
+      <w:pPr>
+        <w:shd w:val="clear" w:color="auto" w:fill="1E1E1E"/>
+        <w:spacing w:after="0" w:line="285" w:lineRule="atLeast"/>
+        <w:rPr>
+          <w:rFonts w:ascii="Consolas" w:eastAsia="Times New Roman" w:hAnsi="Consolas" w:cs="Times New Roman"/>
+          <w:color w:val="D4D4D4"/>
+          <w:sz w:val="21"/>
+          <w:szCs w:val="21"/>
+          <w:lang w:val="es-MX" w:eastAsia="es-MX"/>
+        </w:rPr>
+      </w:pPr>
+      <w:r>
+        <w:rPr>
+          <w:rFonts w:ascii="Consolas" w:eastAsia="Times New Roman" w:hAnsi="Consolas" w:cs="Times New Roman"/>
+          <w:color w:val="CE9178"/>
+          <w:sz w:val="21"/>
+          <w:szCs w:val="21"/>
+          <w:lang w:val="es-MX" w:eastAsia="es-MX"/>
+        </w:rPr>
+        <w:t>            &lt;h3&gt;{{numero</w:t>
+      </w:r>
+      <w:proofErr w:type="gramStart"/>
+      <w:r>
+        <w:rPr>
+          <w:rFonts w:ascii="Consolas" w:eastAsia="Times New Roman" w:hAnsi="Consolas" w:cs="Times New Roman"/>
+          <w:color w:val="CE9178"/>
+          <w:sz w:val="21"/>
+          <w:szCs w:val="21"/>
+          <w:lang w:val="es-MX" w:eastAsia="es-MX"/>
+        </w:rPr>
+        <w:t>}}&lt;</w:t>
+      </w:r>
+      <w:proofErr w:type="gramEnd"/>
+      <w:r>
+        <w:rPr>
+          <w:rFonts w:ascii="Consolas" w:eastAsia="Times New Roman" w:hAnsi="Consolas" w:cs="Times New Roman"/>
+          <w:color w:val="CE9178"/>
+          <w:sz w:val="21"/>
+          <w:szCs w:val="21"/>
+          <w:lang w:val="es-MX" w:eastAsia="es-MX"/>
+        </w:rPr>
+        <w:t>/h3&gt;</w:t>
+      </w:r>
+    </w:p>
+    <w:p>
+      <w:pPr>
+        <w:shd w:val="clear" w:color="auto" w:fill="1E1E1E"/>
+        <w:spacing w:after="0" w:line="285" w:lineRule="atLeast"/>
+        <w:rPr>
+          <w:rFonts w:ascii="Consolas" w:eastAsia="Times New Roman" w:hAnsi="Consolas" w:cs="Times New Roman"/>
+          <w:color w:val="D4D4D4"/>
+          <w:sz w:val="21"/>
+          <w:szCs w:val="21"/>
+          <w:lang w:val="es-MX" w:eastAsia="es-MX"/>
+        </w:rPr>
+      </w:pPr>
+      <w:r>
+        <w:rPr>
+          <w:rFonts w:ascii="Consolas" w:eastAsia="Times New Roman" w:hAnsi="Consolas" w:cs="Times New Roman"/>
+          <w:color w:val="CE9178"/>
+          <w:sz w:val="21"/>
+          <w:szCs w:val="21"/>
+          <w:lang w:val="es-MX" w:eastAsia="es-MX"/>
+        </w:rPr>
+        <w:t>            &lt;button @</w:t>
+      </w:r>
+      <w:proofErr w:type="gramStart"/>
+      <w:r>
+        <w:rPr>
+          <w:rFonts w:ascii="Consolas" w:eastAsia="Times New Roman" w:hAnsi="Consolas" w:cs="Times New Roman"/>
+          <w:color w:val="CE9178"/>
+          <w:sz w:val="21"/>
+          <w:szCs w:val="21"/>
+          <w:lang w:val="es-MX" w:eastAsia="es-MX"/>
+        </w:rPr>
+        <w:t>click</w:t>
+      </w:r>
+      <w:proofErr w:type="gramEnd"/>
+      <w:r>
+        <w:rPr>
+          <w:rFonts w:ascii="Consolas" w:eastAsia="Times New Roman" w:hAnsi="Consolas" w:cs="Times New Roman"/>
+          <w:color w:val="CE9178"/>
+          <w:sz w:val="21"/>
+          <w:szCs w:val="21"/>
+          <w:lang w:val="es-MX" w:eastAsia="es-MX"/>
+        </w:rPr>
+        <w:t>="numero++" class="btn btn-primary"&gt;agregar&lt;/button&gt;</w:t>
+      </w:r>
+    </w:p>
+    <w:p>
+      <w:pPr>
+        <w:shd w:val="clear" w:color="auto" w:fill="1E1E1E"/>
+        <w:spacing w:after="0" w:line="285" w:lineRule="atLeast"/>
+        <w:rPr>
+          <w:rFonts w:ascii="Consolas" w:eastAsia="Times New Roman" w:hAnsi="Consolas" w:cs="Times New Roman"/>
+          <w:color w:val="D4D4D4"/>
+          <w:sz w:val="21"/>
+          <w:szCs w:val="21"/>
+          <w:lang w:val="es-MX" w:eastAsia="es-MX"/>
+        </w:rPr>
+      </w:pPr>
+      <w:r>
+        <w:rPr>
+          <w:rFonts w:ascii="Consolas" w:eastAsia="Times New Roman" w:hAnsi="Consolas" w:cs="Times New Roman"/>
+          <w:color w:val="CE9178"/>
+          <w:sz w:val="21"/>
+          <w:szCs w:val="21"/>
+          <w:lang w:val="es-MX" w:eastAsia="es-MX"/>
+        </w:rPr>
+        <w:t>        &lt;/</w:t>
+      </w:r>
+      <w:proofErr w:type="spellStart"/>
+      <w:r>
+        <w:rPr>
+          <w:rFonts w:ascii="Consolas" w:eastAsia="Times New Roman" w:hAnsi="Consolas" w:cs="Times New Roman"/>
+          <w:color w:val="CE9178"/>
+          <w:sz w:val="21"/>
+          <w:szCs w:val="21"/>
+          <w:lang w:val="es-MX" w:eastAsia="es-MX"/>
+        </w:rPr>
+        <w:t>div</w:t>
+      </w:r>
+      <w:proofErr w:type="spellEnd"/>
+      <w:r>
+        <w:rPr>
+          <w:rFonts w:ascii="Consolas" w:eastAsia="Times New Roman" w:hAnsi="Consolas" w:cs="Times New Roman"/>
+          <w:color w:val="CE9178"/>
+          <w:sz w:val="21"/>
+          <w:szCs w:val="21"/>
+          <w:lang w:val="es-MX" w:eastAsia="es-MX"/>
+        </w:rPr>
+        <w:t>&gt;</w:t>
+      </w:r>
+    </w:p>
+    <w:p>
+      <w:pPr>
+        <w:shd w:val="clear" w:color="auto" w:fill="1E1E1E"/>
+        <w:spacing w:after="0" w:line="285" w:lineRule="atLeast"/>
+        <w:rPr>
+          <w:rFonts w:ascii="Consolas" w:eastAsia="Times New Roman" w:hAnsi="Consolas" w:cs="Times New Roman"/>
+          <w:color w:val="D4D4D4"/>
+          <w:sz w:val="21"/>
+          <w:szCs w:val="21"/>
+          <w:lang w:val="es-MX" w:eastAsia="es-MX"/>
+        </w:rPr>
+      </w:pPr>
+      <w:r>
+        <w:rPr>
+          <w:rFonts w:ascii="Consolas" w:eastAsia="Times New Roman" w:hAnsi="Consolas" w:cs="Times New Roman"/>
+          <w:color w:val="CE9178"/>
+          <w:sz w:val="21"/>
+          <w:szCs w:val="21"/>
+          <w:lang w:val="es-MX" w:eastAsia="es-MX"/>
+        </w:rPr>
+        <w:t>    `</w:t>
+      </w:r>
+      <w:r>
+        <w:rPr>
+          <w:rFonts w:ascii="Consolas" w:eastAsia="Times New Roman" w:hAnsi="Consolas" w:cs="Times New Roman"/>
+          <w:color w:val="D4D4D4"/>
+          <w:sz w:val="21"/>
+          <w:szCs w:val="21"/>
+          <w:lang w:val="es-MX" w:eastAsia="es-MX"/>
+        </w:rPr>
+        <w:t>,</w:t>
+      </w:r>
+    </w:p>
+    <w:p>
+      <w:pPr>
+        <w:shd w:val="clear" w:color="auto" w:fill="1E1E1E"/>
+        <w:spacing w:after="0" w:line="285" w:lineRule="atLeast"/>
+        <w:rPr>
+          <w:rFonts w:ascii="Consolas" w:eastAsia="Times New Roman" w:hAnsi="Consolas" w:cs="Times New Roman"/>
+          <w:color w:val="D4D4D4"/>
+          <w:sz w:val="21"/>
+          <w:szCs w:val="21"/>
+          <w:lang w:val="es-MX" w:eastAsia="es-MX"/>
+        </w:rPr>
+      </w:pPr>
+      <w:r>
+        <w:rPr>
+          <w:rFonts w:ascii="Consolas" w:eastAsia="Times New Roman" w:hAnsi="Consolas" w:cs="Times New Roman"/>
+          <w:color w:val="D4D4D4"/>
+          <w:sz w:val="21"/>
+          <w:szCs w:val="21"/>
+          <w:lang w:val="es-MX" w:eastAsia="es-MX"/>
+        </w:rPr>
+        <w:t>    </w:t>
+      </w:r>
+      <w:proofErr w:type="gramStart"/>
+      <w:r>
+        <w:rPr>
+          <w:rFonts w:ascii="Consolas" w:eastAsia="Times New Roman" w:hAnsi="Consolas" w:cs="Times New Roman"/>
+          <w:color w:val="DCDCAA"/>
+          <w:sz w:val="21"/>
+          <w:szCs w:val="21"/>
+          <w:lang w:val="es-MX" w:eastAsia="es-MX"/>
+        </w:rPr>
+        <w:t>data</w:t>
+      </w:r>
+      <w:r>
+        <w:rPr>
+          <w:rFonts w:ascii="Consolas" w:eastAsia="Times New Roman" w:hAnsi="Consolas" w:cs="Times New Roman"/>
+          <w:color w:val="D4D4D4"/>
+          <w:sz w:val="21"/>
+          <w:szCs w:val="21"/>
+          <w:lang w:val="es-MX" w:eastAsia="es-MX"/>
+        </w:rPr>
+        <w:t>(</w:t>
+      </w:r>
+      <w:proofErr w:type="gramEnd"/>
+      <w:r>
+        <w:rPr>
+          <w:rFonts w:ascii="Consolas" w:eastAsia="Times New Roman" w:hAnsi="Consolas" w:cs="Times New Roman"/>
+          <w:color w:val="D4D4D4"/>
+          <w:sz w:val="21"/>
+          <w:szCs w:val="21"/>
+          <w:lang w:val="es-MX" w:eastAsia="es-MX"/>
+        </w:rPr>
+        <w:t>){</w:t>
+      </w:r>
+    </w:p>
+    <w:p>
+      <w:pPr>
+        <w:shd w:val="clear" w:color="auto" w:fill="1E1E1E"/>
+        <w:spacing w:after="0" w:line="285" w:lineRule="atLeast"/>
+        <w:rPr>
+          <w:rFonts w:ascii="Consolas" w:eastAsia="Times New Roman" w:hAnsi="Consolas" w:cs="Times New Roman"/>
+          <w:color w:val="D4D4D4"/>
+          <w:sz w:val="21"/>
+          <w:szCs w:val="21"/>
+          <w:lang w:val="es-MX" w:eastAsia="es-MX"/>
+        </w:rPr>
+      </w:pPr>
+      <w:r>
+        <w:rPr>
+          <w:rFonts w:ascii="Consolas" w:eastAsia="Times New Roman" w:hAnsi="Consolas" w:cs="Times New Roman"/>
+          <w:color w:val="D4D4D4"/>
+          <w:sz w:val="21"/>
+          <w:szCs w:val="21"/>
+          <w:lang w:val="es-MX" w:eastAsia="es-MX"/>
+        </w:rPr>
+        <w:t>        </w:t>
+      </w:r>
+      <w:proofErr w:type="spellStart"/>
+      <w:proofErr w:type="gramStart"/>
+      <w:r>
+        <w:rPr>
+          <w:rFonts w:ascii="Consolas" w:eastAsia="Times New Roman" w:hAnsi="Consolas" w:cs="Times New Roman"/>
+          <w:color w:val="C586C0"/>
+          <w:sz w:val="21"/>
+          <w:szCs w:val="21"/>
+          <w:lang w:val="es-MX" w:eastAsia="es-MX"/>
+        </w:rPr>
+        <w:t>return</w:t>
+      </w:r>
+      <w:proofErr w:type="spellEnd"/>
+      <w:r>
+        <w:rPr>
+          <w:rFonts w:ascii="Consolas" w:eastAsia="Times New Roman" w:hAnsi="Consolas" w:cs="Times New Roman"/>
+          <w:color w:val="D4D4D4"/>
+          <w:sz w:val="21"/>
+          <w:szCs w:val="21"/>
+          <w:lang w:val="es-MX" w:eastAsia="es-MX"/>
+        </w:rPr>
+        <w:t>{</w:t>
+      </w:r>
+      <w:proofErr w:type="gramEnd"/>
+    </w:p>
+    <w:p>
+      <w:pPr>
+        <w:shd w:val="clear" w:color="auto" w:fill="1E1E1E"/>
+        <w:spacing w:after="0" w:line="285" w:lineRule="atLeast"/>
+        <w:rPr>
+          <w:rFonts w:ascii="Consolas" w:eastAsia="Times New Roman" w:hAnsi="Consolas" w:cs="Times New Roman"/>
+          <w:color w:val="D4D4D4"/>
+          <w:sz w:val="21"/>
+          <w:szCs w:val="21"/>
+          <w:lang w:val="es-MX" w:eastAsia="es-MX"/>
+        </w:rPr>
+      </w:pPr>
+      <w:r>
+        <w:rPr>
+          <w:rFonts w:ascii="Consolas" w:eastAsia="Times New Roman" w:hAnsi="Consolas" w:cs="Times New Roman"/>
+          <w:color w:val="D4D4D4"/>
+          <w:sz w:val="21"/>
+          <w:szCs w:val="21"/>
+          <w:lang w:val="es-MX" w:eastAsia="es-MX"/>
+        </w:rPr>
+        <w:t>            </w:t>
+      </w:r>
+      <w:r>
+        <w:rPr>
+          <w:rFonts w:ascii="Consolas" w:eastAsia="Times New Roman" w:hAnsi="Consolas" w:cs="Times New Roman"/>
+          <w:color w:val="9CDCFE"/>
+          <w:sz w:val="21"/>
+          <w:szCs w:val="21"/>
+          <w:lang w:val="es-MX" w:eastAsia="es-MX"/>
+        </w:rPr>
+        <w:t>numero:</w:t>
+      </w:r>
+      <w:r>
+        <w:rPr>
+          <w:rFonts w:ascii="Consolas" w:eastAsia="Times New Roman" w:hAnsi="Consolas" w:cs="Times New Roman"/>
+          <w:color w:val="D4D4D4"/>
+          <w:sz w:val="21"/>
+          <w:szCs w:val="21"/>
+          <w:lang w:val="es-MX" w:eastAsia="es-MX"/>
+        </w:rPr>
+        <w:t> </w:t>
+      </w:r>
+      <w:r>
+        <w:rPr>
+          <w:rFonts w:ascii="Consolas" w:eastAsia="Times New Roman" w:hAnsi="Consolas" w:cs="Times New Roman"/>
+          <w:color w:val="B5CEA8"/>
+          <w:sz w:val="21"/>
+          <w:szCs w:val="21"/>
+          <w:lang w:val="es-MX" w:eastAsia="es-MX"/>
+        </w:rPr>
+        <w:t>0</w:t>
+      </w:r>
+    </w:p>
+    <w:p>
+      <w:pPr>
+        <w:shd w:val="clear" w:color="auto" w:fill="1E1E1E"/>
+        <w:spacing w:after="0" w:line="285" w:lineRule="atLeast"/>
+        <w:rPr>
+          <w:rFonts w:ascii="Consolas" w:eastAsia="Times New Roman" w:hAnsi="Consolas" w:cs="Times New Roman"/>
+          <w:color w:val="D4D4D4"/>
+          <w:sz w:val="21"/>
+          <w:szCs w:val="21"/>
+          <w:lang w:val="es-MX" w:eastAsia="es-MX"/>
+        </w:rPr>
+      </w:pPr>
+      <w:r>
+        <w:rPr>
+          <w:rFonts w:ascii="Consolas" w:eastAsia="Times New Roman" w:hAnsi="Consolas" w:cs="Times New Roman"/>
+          <w:color w:val="D4D4D4"/>
+          <w:sz w:val="21"/>
+          <w:szCs w:val="21"/>
+          <w:lang w:val="es-MX" w:eastAsia="es-MX"/>
+        </w:rPr>
+        <w:t>        }</w:t>
+      </w:r>
+    </w:p>
+    <w:p>
+      <w:pPr>
+        <w:shd w:val="clear" w:color="auto" w:fill="1E1E1E"/>
+        <w:spacing w:after="0" w:line="285" w:lineRule="atLeast"/>
+        <w:rPr>
+          <w:rFonts w:ascii="Consolas" w:eastAsia="Times New Roman" w:hAnsi="Consolas" w:cs="Times New Roman"/>
+          <w:color w:val="D4D4D4"/>
+          <w:sz w:val="21"/>
+          <w:szCs w:val="21"/>
+          <w:lang w:val="es-MX" w:eastAsia="es-MX"/>
+        </w:rPr>
+      </w:pPr>
+      <w:r>
+        <w:rPr>
+          <w:rFonts w:ascii="Consolas" w:eastAsia="Times New Roman" w:hAnsi="Consolas" w:cs="Times New Roman"/>
+          <w:color w:val="D4D4D4"/>
+          <w:sz w:val="21"/>
+          <w:szCs w:val="21"/>
+          <w:lang w:val="es-MX" w:eastAsia="es-MX"/>
+        </w:rPr>
+        <w:t>    }</w:t>
+      </w:r>
+    </w:p>
+    <w:p>
+      <w:pPr>
+        <w:shd w:val="clear" w:color="auto" w:fill="1E1E1E"/>
+        <w:spacing w:after="0" w:line="285" w:lineRule="atLeast"/>
+        <w:rPr>
+          <w:rFonts w:ascii="Consolas" w:eastAsia="Times New Roman" w:hAnsi="Consolas" w:cs="Times New Roman"/>
+          <w:color w:val="D4D4D4"/>
+          <w:sz w:val="21"/>
+          <w:szCs w:val="21"/>
+          <w:lang w:val="es-MX" w:eastAsia="es-MX"/>
+        </w:rPr>
+      </w:pPr>
+      <w:r>
+        <w:rPr>
+          <w:rFonts w:ascii="Consolas" w:eastAsia="Times New Roman" w:hAnsi="Consolas" w:cs="Times New Roman"/>
+          <w:color w:val="D4D4D4"/>
+          <w:sz w:val="21"/>
+          <w:szCs w:val="21"/>
+          <w:lang w:val="es-MX" w:eastAsia="es-MX"/>
+        </w:rPr>
+        <w:t>});</w:t>
+      </w:r>
+    </w:p>
+    <w:p>
+      <w:pPr>
+        <w:rPr>
+          <w:lang w:val="es-MX"/>
+        </w:rPr>
+      </w:pPr>
+    </w:p>
+    <w:p>
+      <w:pPr>
+        <w:rPr>
+          <w:lang w:val="es-MX"/>
+        </w:rPr>
+      </w:pPr>
+      <w:r>
+        <w:rPr>
+          <w:lang w:val="es-MX"/>
+        </w:rPr>
+        <w:t xml:space="preserve">Y el </w:t>
+      </w:r>
+      <w:proofErr w:type="spellStart"/>
+      <w:r>
+        <w:rPr>
+          <w:lang w:val="es-MX"/>
+        </w:rPr>
+        <w:t>index</w:t>
+      </w:r>
+      <w:proofErr w:type="spellEnd"/>
+      <w:r>
+        <w:rPr>
+          <w:lang w:val="es-MX"/>
+        </w:rPr>
+        <w:t xml:space="preserve"> queda de la siguiente forma</w:t>
+      </w:r>
+    </w:p>
+    <w:p>
+      <w:pPr>
+        <w:shd w:val="clear" w:color="auto" w:fill="1E1E1E"/>
+        <w:spacing w:after="0" w:line="285" w:lineRule="atLeast"/>
+        <w:rPr>
+          <w:rFonts w:ascii="Consolas" w:eastAsia="Times New Roman" w:hAnsi="Consolas" w:cs="Times New Roman"/>
+          <w:color w:val="D4D4D4"/>
+          <w:sz w:val="21"/>
+          <w:szCs w:val="21"/>
+          <w:lang w:val="es-MX" w:eastAsia="es-MX"/>
+        </w:rPr>
+      </w:pPr>
+      <w:proofErr w:type="spellStart"/>
+      <w:r>
+        <w:rPr>
+          <w:rFonts w:ascii="Consolas" w:eastAsia="Times New Roman" w:hAnsi="Consolas" w:cs="Times New Roman"/>
+          <w:color w:val="9CDCFE"/>
+          <w:sz w:val="21"/>
+          <w:szCs w:val="21"/>
+          <w:lang w:val="es-MX" w:eastAsia="es-MX"/>
+        </w:rPr>
+        <w:t>Vue</w:t>
+      </w:r>
+      <w:r>
+        <w:rPr>
+          <w:rFonts w:ascii="Consolas" w:eastAsia="Times New Roman" w:hAnsi="Consolas" w:cs="Times New Roman"/>
+          <w:color w:val="D4D4D4"/>
+          <w:sz w:val="21"/>
+          <w:szCs w:val="21"/>
+          <w:lang w:val="es-MX" w:eastAsia="es-MX"/>
+        </w:rPr>
+        <w:t>.</w:t>
+      </w:r>
+      <w:r>
+        <w:rPr>
+          <w:rFonts w:ascii="Consolas" w:eastAsia="Times New Roman" w:hAnsi="Consolas" w:cs="Times New Roman"/>
+          <w:color w:val="DCDCAA"/>
+          <w:sz w:val="21"/>
+          <w:szCs w:val="21"/>
+          <w:lang w:val="es-MX" w:eastAsia="es-MX"/>
+        </w:rPr>
+        <w:t>component</w:t>
+      </w:r>
+      <w:proofErr w:type="spellEnd"/>
+      <w:r>
+        <w:rPr>
+          <w:rFonts w:ascii="Consolas" w:eastAsia="Times New Roman" w:hAnsi="Consolas" w:cs="Times New Roman"/>
+          <w:color w:val="D4D4D4"/>
+          <w:sz w:val="21"/>
+          <w:szCs w:val="21"/>
+          <w:lang w:val="es-MX" w:eastAsia="es-MX"/>
+        </w:rPr>
+        <w:t>(</w:t>
+      </w:r>
+      <w:r>
+        <w:rPr>
+          <w:rFonts w:ascii="Consolas" w:eastAsia="Times New Roman" w:hAnsi="Consolas" w:cs="Times New Roman"/>
+          <w:color w:val="CE9178"/>
+          <w:sz w:val="21"/>
+          <w:szCs w:val="21"/>
+          <w:lang w:val="es-MX" w:eastAsia="es-MX"/>
+        </w:rPr>
+        <w:t>'contador'</w:t>
+      </w:r>
+      <w:r>
+        <w:rPr>
+          <w:rFonts w:ascii="Consolas" w:eastAsia="Times New Roman" w:hAnsi="Consolas" w:cs="Times New Roman"/>
+          <w:color w:val="D4D4D4"/>
+          <w:sz w:val="21"/>
+          <w:szCs w:val="21"/>
+          <w:lang w:val="es-MX" w:eastAsia="es-MX"/>
+        </w:rPr>
+        <w:t>, {</w:t>
+      </w:r>
+    </w:p>
+    <w:p>
+      <w:pPr>
+        <w:shd w:val="clear" w:color="auto" w:fill="1E1E1E"/>
+        <w:spacing w:after="0" w:line="285" w:lineRule="atLeast"/>
+        <w:rPr>
+          <w:rFonts w:ascii="Consolas" w:eastAsia="Times New Roman" w:hAnsi="Consolas" w:cs="Times New Roman"/>
+          <w:color w:val="D4D4D4"/>
+          <w:sz w:val="21"/>
+          <w:szCs w:val="21"/>
+          <w:lang w:val="es-MX" w:eastAsia="es-MX"/>
+        </w:rPr>
+      </w:pPr>
+      <w:r>
+        <w:rPr>
+          <w:rFonts w:ascii="Consolas" w:eastAsia="Times New Roman" w:hAnsi="Consolas" w:cs="Times New Roman"/>
+          <w:color w:val="D4D4D4"/>
+          <w:sz w:val="21"/>
+          <w:szCs w:val="21"/>
+          <w:lang w:val="es-MX" w:eastAsia="es-MX"/>
+        </w:rPr>
+        <w:t>    </w:t>
+      </w:r>
+      <w:proofErr w:type="spellStart"/>
+      <w:r>
+        <w:rPr>
+          <w:rFonts w:ascii="Consolas" w:eastAsia="Times New Roman" w:hAnsi="Consolas" w:cs="Times New Roman"/>
+          <w:color w:val="9CDCFE"/>
+          <w:sz w:val="21"/>
+          <w:szCs w:val="21"/>
+          <w:lang w:val="es-MX" w:eastAsia="es-MX"/>
+        </w:rPr>
+        <w:t>template</w:t>
+      </w:r>
+      <w:proofErr w:type="spellEnd"/>
+      <w:r>
+        <w:rPr>
+          <w:rFonts w:ascii="Consolas" w:eastAsia="Times New Roman" w:hAnsi="Consolas" w:cs="Times New Roman"/>
+          <w:color w:val="9CDCFE"/>
+          <w:sz w:val="21"/>
+          <w:szCs w:val="21"/>
+          <w:lang w:val="es-MX" w:eastAsia="es-MX"/>
+        </w:rPr>
+        <w:t>:</w:t>
+      </w:r>
+      <w:r>
+        <w:rPr>
+          <w:rFonts w:ascii="Consolas" w:eastAsia="Times New Roman" w:hAnsi="Consolas" w:cs="Times New Roman"/>
+          <w:color w:val="D4D4D4"/>
+          <w:sz w:val="21"/>
+          <w:szCs w:val="21"/>
+          <w:lang w:val="es-MX" w:eastAsia="es-MX"/>
+        </w:rPr>
+        <w:t> </w:t>
+      </w:r>
+      <w:r>
+        <w:rPr>
+          <w:rFonts w:ascii="Consolas" w:eastAsia="Times New Roman" w:hAnsi="Consolas" w:cs="Times New Roman"/>
+          <w:color w:val="6A9955"/>
+          <w:sz w:val="21"/>
+          <w:szCs w:val="21"/>
+          <w:lang w:val="es-MX" w:eastAsia="es-MX"/>
+        </w:rPr>
+        <w:t>//</w:t>
+      </w:r>
+      <w:proofErr w:type="spellStart"/>
+      <w:r>
+        <w:rPr>
+          <w:rFonts w:ascii="Consolas" w:eastAsia="Times New Roman" w:hAnsi="Consolas" w:cs="Times New Roman"/>
+          <w:color w:val="6A9955"/>
+          <w:sz w:val="21"/>
+          <w:szCs w:val="21"/>
+          <w:lang w:val="es-MX" w:eastAsia="es-MX"/>
+        </w:rPr>
+        <w:t>html</w:t>
+      </w:r>
+      <w:proofErr w:type="spellEnd"/>
+    </w:p>
+    <w:p>
+      <w:pPr>
+        <w:shd w:val="clear" w:color="auto" w:fill="1E1E1E"/>
+        <w:spacing w:after="0" w:line="285" w:lineRule="atLeast"/>
+        <w:rPr>
+          <w:rFonts w:ascii="Consolas" w:eastAsia="Times New Roman" w:hAnsi="Consolas" w:cs="Times New Roman"/>
+          <w:color w:val="D4D4D4"/>
+          <w:sz w:val="21"/>
+          <w:szCs w:val="21"/>
+          <w:lang w:val="es-MX" w:eastAsia="es-MX"/>
+        </w:rPr>
+      </w:pPr>
+      <w:r>
+        <w:rPr>
+          <w:rFonts w:ascii="Consolas" w:eastAsia="Times New Roman" w:hAnsi="Consolas" w:cs="Times New Roman"/>
+          <w:color w:val="D4D4D4"/>
+          <w:sz w:val="21"/>
+          <w:szCs w:val="21"/>
+          <w:lang w:val="es-MX" w:eastAsia="es-MX"/>
+        </w:rPr>
+        <w:t>    </w:t>
+      </w:r>
+      <w:r>
+        <w:rPr>
+          <w:rFonts w:ascii="Consolas" w:eastAsia="Times New Roman" w:hAnsi="Consolas" w:cs="Times New Roman"/>
+          <w:color w:val="CE9178"/>
+          <w:sz w:val="21"/>
+          <w:szCs w:val="21"/>
+          <w:lang w:val="es-MX" w:eastAsia="es-MX"/>
+        </w:rPr>
+        <w:t>`</w:t>
+      </w:r>
+    </w:p>
+    <w:p>
+      <w:pPr>
+        <w:shd w:val="clear" w:color="auto" w:fill="1E1E1E"/>
+        <w:spacing w:after="0" w:line="285" w:lineRule="atLeast"/>
+        <w:rPr>
+          <w:rFonts w:ascii="Consolas" w:eastAsia="Times New Roman" w:hAnsi="Consolas" w:cs="Times New Roman"/>
+          <w:color w:val="D4D4D4"/>
+          <w:sz w:val="21"/>
+          <w:szCs w:val="21"/>
+          <w:lang w:val="es-MX" w:eastAsia="es-MX"/>
+        </w:rPr>
+      </w:pPr>
+      <w:r>
+        <w:rPr>
+          <w:rFonts w:ascii="Consolas" w:eastAsia="Times New Roman" w:hAnsi="Consolas" w:cs="Times New Roman"/>
+          <w:color w:val="CE9178"/>
+          <w:sz w:val="21"/>
+          <w:szCs w:val="21"/>
+          <w:lang w:val="es-MX" w:eastAsia="es-MX"/>
+        </w:rPr>
+        <w:t>        &lt;</w:t>
+      </w:r>
+      <w:proofErr w:type="spellStart"/>
+      <w:r>
+        <w:rPr>
+          <w:rFonts w:ascii="Consolas" w:eastAsia="Times New Roman" w:hAnsi="Consolas" w:cs="Times New Roman"/>
+          <w:color w:val="CE9178"/>
+          <w:sz w:val="21"/>
+          <w:szCs w:val="21"/>
+          <w:lang w:val="es-MX" w:eastAsia="es-MX"/>
+        </w:rPr>
+        <w:t>div</w:t>
+      </w:r>
+      <w:proofErr w:type="spellEnd"/>
+      <w:r>
+        <w:rPr>
+          <w:rFonts w:ascii="Consolas" w:eastAsia="Times New Roman" w:hAnsi="Consolas" w:cs="Times New Roman"/>
+          <w:color w:val="CE9178"/>
+          <w:sz w:val="21"/>
+          <w:szCs w:val="21"/>
+          <w:lang w:val="es-MX" w:eastAsia="es-MX"/>
+        </w:rPr>
+        <w:t>&gt;</w:t>
+      </w:r>
+    </w:p>
+    <w:p>
+      <w:pPr>
+        <w:shd w:val="clear" w:color="auto" w:fill="1E1E1E"/>
+        <w:spacing w:after="0" w:line="285" w:lineRule="atLeast"/>
+        <w:rPr>
+          <w:rFonts w:ascii="Consolas" w:eastAsia="Times New Roman" w:hAnsi="Consolas" w:cs="Times New Roman"/>
+          <w:color w:val="D4D4D4"/>
+          <w:sz w:val="21"/>
+          <w:szCs w:val="21"/>
+          <w:lang w:val="es-MX" w:eastAsia="es-MX"/>
+        </w:rPr>
+      </w:pPr>
+      <w:r>
+        <w:rPr>
+          <w:rFonts w:ascii="Consolas" w:eastAsia="Times New Roman" w:hAnsi="Consolas" w:cs="Times New Roman"/>
+          <w:color w:val="CE9178"/>
+          <w:sz w:val="21"/>
+          <w:szCs w:val="21"/>
+          <w:lang w:val="es-MX" w:eastAsia="es-MX"/>
+        </w:rPr>
+        <w:t>            &lt;h3&gt;{{numero</w:t>
+      </w:r>
+      <w:proofErr w:type="gramStart"/>
+      <w:r>
+        <w:rPr>
+          <w:rFonts w:ascii="Consolas" w:eastAsia="Times New Roman" w:hAnsi="Consolas" w:cs="Times New Roman"/>
+          <w:color w:val="CE9178"/>
+          <w:sz w:val="21"/>
+          <w:szCs w:val="21"/>
+          <w:lang w:val="es-MX" w:eastAsia="es-MX"/>
+        </w:rPr>
+        <w:t>}}&lt;</w:t>
+      </w:r>
+      <w:proofErr w:type="gramEnd"/>
+      <w:r>
+        <w:rPr>
+          <w:rFonts w:ascii="Consolas" w:eastAsia="Times New Roman" w:hAnsi="Consolas" w:cs="Times New Roman"/>
+          <w:color w:val="CE9178"/>
+          <w:sz w:val="21"/>
+          <w:szCs w:val="21"/>
+          <w:lang w:val="es-MX" w:eastAsia="es-MX"/>
+        </w:rPr>
+        <w:t>/h3&gt;</w:t>
+      </w:r>
+    </w:p>
+    <w:p>
+      <w:pPr>
+        <w:shd w:val="clear" w:color="auto" w:fill="1E1E1E"/>
+        <w:spacing w:after="0" w:line="285" w:lineRule="atLeast"/>
+        <w:rPr>
+          <w:rFonts w:ascii="Consolas" w:eastAsia="Times New Roman" w:hAnsi="Consolas" w:cs="Times New Roman"/>
+          <w:color w:val="D4D4D4"/>
+          <w:sz w:val="21"/>
+          <w:szCs w:val="21"/>
+          <w:lang w:val="es-MX" w:eastAsia="es-MX"/>
+        </w:rPr>
+      </w:pPr>
+      <w:r>
+        <w:rPr>
+          <w:rFonts w:ascii="Consolas" w:eastAsia="Times New Roman" w:hAnsi="Consolas" w:cs="Times New Roman"/>
+          <w:color w:val="CE9178"/>
+          <w:sz w:val="21"/>
+          <w:szCs w:val="21"/>
+          <w:lang w:val="es-MX" w:eastAsia="es-MX"/>
+        </w:rPr>
+        <w:t>            &lt;button @</w:t>
+      </w:r>
+      <w:proofErr w:type="gramStart"/>
+      <w:r>
+        <w:rPr>
+          <w:rFonts w:ascii="Consolas" w:eastAsia="Times New Roman" w:hAnsi="Consolas" w:cs="Times New Roman"/>
+          <w:color w:val="CE9178"/>
+          <w:sz w:val="21"/>
+          <w:szCs w:val="21"/>
+          <w:lang w:val="es-MX" w:eastAsia="es-MX"/>
+        </w:rPr>
+        <w:t>click</w:t>
+      </w:r>
+      <w:proofErr w:type="gramEnd"/>
+      <w:r>
+        <w:rPr>
+          <w:rFonts w:ascii="Consolas" w:eastAsia="Times New Roman" w:hAnsi="Consolas" w:cs="Times New Roman"/>
+          <w:color w:val="CE9178"/>
+          <w:sz w:val="21"/>
+          <w:szCs w:val="21"/>
+          <w:lang w:val="es-MX" w:eastAsia="es-MX"/>
+        </w:rPr>
+        <w:t>="numero++" class="btn btn-primary"&gt;agregar&lt;/button&gt;</w:t>
+      </w:r>
+    </w:p>
+    <w:p>
+      <w:pPr>
+        <w:shd w:val="clear" w:color="auto" w:fill="1E1E1E"/>
+        <w:spacing w:after="0" w:line="285" w:lineRule="atLeast"/>
+        <w:rPr>
+          <w:rFonts w:ascii="Consolas" w:eastAsia="Times New Roman" w:hAnsi="Consolas" w:cs="Times New Roman"/>
+          <w:color w:val="D4D4D4"/>
+          <w:sz w:val="21"/>
+          <w:szCs w:val="21"/>
+          <w:lang w:val="es-MX" w:eastAsia="es-MX"/>
+        </w:rPr>
+      </w:pPr>
+      <w:r>
+        <w:rPr>
+          <w:rFonts w:ascii="Consolas" w:eastAsia="Times New Roman" w:hAnsi="Consolas" w:cs="Times New Roman"/>
+          <w:color w:val="CE9178"/>
+          <w:sz w:val="21"/>
+          <w:szCs w:val="21"/>
+          <w:lang w:val="es-MX" w:eastAsia="es-MX"/>
+        </w:rPr>
+        <w:t>        &lt;/</w:t>
+      </w:r>
+      <w:proofErr w:type="spellStart"/>
+      <w:r>
+        <w:rPr>
+          <w:rFonts w:ascii="Consolas" w:eastAsia="Times New Roman" w:hAnsi="Consolas" w:cs="Times New Roman"/>
+          <w:color w:val="CE9178"/>
+          <w:sz w:val="21"/>
+          <w:szCs w:val="21"/>
+          <w:lang w:val="es-MX" w:eastAsia="es-MX"/>
+        </w:rPr>
+        <w:t>div</w:t>
+      </w:r>
+      <w:proofErr w:type="spellEnd"/>
+      <w:r>
+        <w:rPr>
+          <w:rFonts w:ascii="Consolas" w:eastAsia="Times New Roman" w:hAnsi="Consolas" w:cs="Times New Roman"/>
+          <w:color w:val="CE9178"/>
+          <w:sz w:val="21"/>
+          <w:szCs w:val="21"/>
+          <w:lang w:val="es-MX" w:eastAsia="es-MX"/>
+        </w:rPr>
+        <w:t>&gt;</w:t>
+      </w:r>
+    </w:p>
+    <w:p>
+      <w:pPr>
+        <w:shd w:val="clear" w:color="auto" w:fill="1E1E1E"/>
+        <w:spacing w:after="0" w:line="285" w:lineRule="atLeast"/>
+        <w:rPr>
+          <w:rFonts w:ascii="Consolas" w:eastAsia="Times New Roman" w:hAnsi="Consolas" w:cs="Times New Roman"/>
+          <w:color w:val="D4D4D4"/>
+          <w:sz w:val="21"/>
+          <w:szCs w:val="21"/>
+          <w:lang w:val="es-MX" w:eastAsia="es-MX"/>
+        </w:rPr>
+      </w:pPr>
+      <w:r>
+        <w:rPr>
+          <w:rFonts w:ascii="Consolas" w:eastAsia="Times New Roman" w:hAnsi="Consolas" w:cs="Times New Roman"/>
+          <w:color w:val="CE9178"/>
+          <w:sz w:val="21"/>
+          <w:szCs w:val="21"/>
+          <w:lang w:val="es-MX" w:eastAsia="es-MX"/>
+        </w:rPr>
+        <w:t>    `</w:t>
+      </w:r>
+      <w:r>
+        <w:rPr>
+          <w:rFonts w:ascii="Consolas" w:eastAsia="Times New Roman" w:hAnsi="Consolas" w:cs="Times New Roman"/>
+          <w:color w:val="D4D4D4"/>
+          <w:sz w:val="21"/>
+          <w:szCs w:val="21"/>
+          <w:lang w:val="es-MX" w:eastAsia="es-MX"/>
+        </w:rPr>
+        <w:t>,</w:t>
+      </w:r>
+    </w:p>
+    <w:p>
+      <w:pPr>
+        <w:shd w:val="clear" w:color="auto" w:fill="1E1E1E"/>
+        <w:spacing w:after="0" w:line="285" w:lineRule="atLeast"/>
+        <w:rPr>
+          <w:rFonts w:ascii="Consolas" w:eastAsia="Times New Roman" w:hAnsi="Consolas" w:cs="Times New Roman"/>
+          <w:color w:val="D4D4D4"/>
+          <w:sz w:val="21"/>
+          <w:szCs w:val="21"/>
+          <w:lang w:val="es-MX" w:eastAsia="es-MX"/>
+        </w:rPr>
+      </w:pPr>
+      <w:r>
+        <w:rPr>
+          <w:rFonts w:ascii="Consolas" w:eastAsia="Times New Roman" w:hAnsi="Consolas" w:cs="Times New Roman"/>
+          <w:color w:val="D4D4D4"/>
+          <w:sz w:val="21"/>
+          <w:szCs w:val="21"/>
+          <w:lang w:val="es-MX" w:eastAsia="es-MX"/>
+        </w:rPr>
+        <w:t>    </w:t>
+      </w:r>
+      <w:proofErr w:type="gramStart"/>
+      <w:r>
+        <w:rPr>
+          <w:rFonts w:ascii="Consolas" w:eastAsia="Times New Roman" w:hAnsi="Consolas" w:cs="Times New Roman"/>
+          <w:color w:val="DCDCAA"/>
+          <w:sz w:val="21"/>
+          <w:szCs w:val="21"/>
+          <w:lang w:val="es-MX" w:eastAsia="es-MX"/>
+        </w:rPr>
+        <w:t>data</w:t>
+      </w:r>
+      <w:r>
+        <w:rPr>
+          <w:rFonts w:ascii="Consolas" w:eastAsia="Times New Roman" w:hAnsi="Consolas" w:cs="Times New Roman"/>
+          <w:color w:val="D4D4D4"/>
+          <w:sz w:val="21"/>
+          <w:szCs w:val="21"/>
+          <w:lang w:val="es-MX" w:eastAsia="es-MX"/>
+        </w:rPr>
+        <w:t>(</w:t>
+      </w:r>
+      <w:proofErr w:type="gramEnd"/>
+      <w:r>
+        <w:rPr>
+          <w:rFonts w:ascii="Consolas" w:eastAsia="Times New Roman" w:hAnsi="Consolas" w:cs="Times New Roman"/>
+          <w:color w:val="D4D4D4"/>
+          <w:sz w:val="21"/>
+          <w:szCs w:val="21"/>
+          <w:lang w:val="es-MX" w:eastAsia="es-MX"/>
+        </w:rPr>
+        <w:t>){</w:t>
+      </w:r>
+    </w:p>
+    <w:p>
+      <w:pPr>
+        <w:shd w:val="clear" w:color="auto" w:fill="1E1E1E"/>
+        <w:spacing w:after="0" w:line="285" w:lineRule="atLeast"/>
+        <w:rPr>
+          <w:rFonts w:ascii="Consolas" w:eastAsia="Times New Roman" w:hAnsi="Consolas" w:cs="Times New Roman"/>
+          <w:color w:val="D4D4D4"/>
+          <w:sz w:val="21"/>
+          <w:szCs w:val="21"/>
+          <w:lang w:val="es-MX" w:eastAsia="es-MX"/>
+        </w:rPr>
+      </w:pPr>
+      <w:r>
+        <w:rPr>
+          <w:rFonts w:ascii="Consolas" w:eastAsia="Times New Roman" w:hAnsi="Consolas" w:cs="Times New Roman"/>
+          <w:color w:val="D4D4D4"/>
+          <w:sz w:val="21"/>
+          <w:szCs w:val="21"/>
+          <w:lang w:val="es-MX" w:eastAsia="es-MX"/>
+        </w:rPr>
+        <w:t>        </w:t>
+      </w:r>
+      <w:proofErr w:type="spellStart"/>
+      <w:proofErr w:type="gramStart"/>
+      <w:r>
+        <w:rPr>
+          <w:rFonts w:ascii="Consolas" w:eastAsia="Times New Roman" w:hAnsi="Consolas" w:cs="Times New Roman"/>
+          <w:color w:val="C586C0"/>
+          <w:sz w:val="21"/>
+          <w:szCs w:val="21"/>
+          <w:lang w:val="es-MX" w:eastAsia="es-MX"/>
+        </w:rPr>
+        <w:t>return</w:t>
+      </w:r>
+      <w:proofErr w:type="spellEnd"/>
+      <w:r>
+        <w:rPr>
+          <w:rFonts w:ascii="Consolas" w:eastAsia="Times New Roman" w:hAnsi="Consolas" w:cs="Times New Roman"/>
+          <w:color w:val="D4D4D4"/>
+          <w:sz w:val="21"/>
+          <w:szCs w:val="21"/>
+          <w:lang w:val="es-MX" w:eastAsia="es-MX"/>
+        </w:rPr>
+        <w:t>{</w:t>
+      </w:r>
+      <w:proofErr w:type="gramEnd"/>
+    </w:p>
+    <w:p>
+      <w:pPr>
+        <w:shd w:val="clear" w:color="auto" w:fill="1E1E1E"/>
+        <w:spacing w:after="0" w:line="285" w:lineRule="atLeast"/>
+        <w:rPr>
+          <w:rFonts w:ascii="Consolas" w:eastAsia="Times New Roman" w:hAnsi="Consolas" w:cs="Times New Roman"/>
+          <w:color w:val="D4D4D4"/>
+          <w:sz w:val="21"/>
+          <w:szCs w:val="21"/>
+          <w:lang w:val="es-MX" w:eastAsia="es-MX"/>
+        </w:rPr>
+      </w:pPr>
+      <w:r>
+        <w:rPr>
+          <w:rFonts w:ascii="Consolas" w:eastAsia="Times New Roman" w:hAnsi="Consolas" w:cs="Times New Roman"/>
+          <w:color w:val="D4D4D4"/>
+          <w:sz w:val="21"/>
+          <w:szCs w:val="21"/>
+          <w:lang w:val="es-MX" w:eastAsia="es-MX"/>
+        </w:rPr>
+        <w:t>            </w:t>
+      </w:r>
+      <w:r>
+        <w:rPr>
+          <w:rFonts w:ascii="Consolas" w:eastAsia="Times New Roman" w:hAnsi="Consolas" w:cs="Times New Roman"/>
+          <w:color w:val="9CDCFE"/>
+          <w:sz w:val="21"/>
+          <w:szCs w:val="21"/>
+          <w:lang w:val="es-MX" w:eastAsia="es-MX"/>
+        </w:rPr>
+        <w:t>numero:</w:t>
+      </w:r>
+      <w:r>
+        <w:rPr>
+          <w:rFonts w:ascii="Consolas" w:eastAsia="Times New Roman" w:hAnsi="Consolas" w:cs="Times New Roman"/>
+          <w:color w:val="D4D4D4"/>
+          <w:sz w:val="21"/>
+          <w:szCs w:val="21"/>
+          <w:lang w:val="es-MX" w:eastAsia="es-MX"/>
+        </w:rPr>
+        <w:t> </w:t>
+      </w:r>
+      <w:r>
+        <w:rPr>
+          <w:rFonts w:ascii="Consolas" w:eastAsia="Times New Roman" w:hAnsi="Consolas" w:cs="Times New Roman"/>
+          <w:color w:val="B5CEA8"/>
+          <w:sz w:val="21"/>
+          <w:szCs w:val="21"/>
+          <w:lang w:val="es-MX" w:eastAsia="es-MX"/>
+        </w:rPr>
+        <w:t>0</w:t>
+      </w:r>
+    </w:p>
+    <w:p>
+      <w:pPr>
+        <w:shd w:val="clear" w:color="auto" w:fill="1E1E1E"/>
+        <w:spacing w:after="0" w:line="285" w:lineRule="atLeast"/>
+        <w:rPr>
+          <w:rFonts w:ascii="Consolas" w:eastAsia="Times New Roman" w:hAnsi="Consolas" w:cs="Times New Roman"/>
+          <w:color w:val="D4D4D4"/>
+          <w:sz w:val="21"/>
+          <w:szCs w:val="21"/>
+          <w:lang w:val="es-MX" w:eastAsia="es-MX"/>
+        </w:rPr>
+      </w:pPr>
+      <w:r>
+        <w:rPr>
+          <w:rFonts w:ascii="Consolas" w:eastAsia="Times New Roman" w:hAnsi="Consolas" w:cs="Times New Roman"/>
+          <w:color w:val="D4D4D4"/>
+          <w:sz w:val="21"/>
+          <w:szCs w:val="21"/>
+          <w:lang w:val="es-MX" w:eastAsia="es-MX"/>
+        </w:rPr>
+        <w:t>        }</w:t>
+      </w:r>
+    </w:p>
+    <w:p>
+      <w:pPr>
+        <w:shd w:val="clear" w:color="auto" w:fill="1E1E1E"/>
+        <w:spacing w:after="0" w:line="285" w:lineRule="atLeast"/>
+        <w:rPr>
+          <w:rFonts w:ascii="Consolas" w:eastAsia="Times New Roman" w:hAnsi="Consolas" w:cs="Times New Roman"/>
+          <w:color w:val="D4D4D4"/>
+          <w:sz w:val="21"/>
+          <w:szCs w:val="21"/>
+          <w:lang w:val="es-MX" w:eastAsia="es-MX"/>
+        </w:rPr>
+      </w:pPr>
+      <w:r>
+        <w:rPr>
+          <w:rFonts w:ascii="Consolas" w:eastAsia="Times New Roman" w:hAnsi="Consolas" w:cs="Times New Roman"/>
+          <w:color w:val="D4D4D4"/>
+          <w:sz w:val="21"/>
+          <w:szCs w:val="21"/>
+          <w:lang w:val="es-MX" w:eastAsia="es-MX"/>
+        </w:rPr>
+        <w:t>    }</w:t>
+      </w:r>
+    </w:p>
+    <w:p>
+      <w:pPr>
+        <w:shd w:val="clear" w:color="auto" w:fill="1E1E1E"/>
+        <w:spacing w:after="0" w:line="285" w:lineRule="atLeast"/>
+        <w:rPr>
+          <w:rFonts w:ascii="Consolas" w:eastAsia="Times New Roman" w:hAnsi="Consolas" w:cs="Times New Roman"/>
+          <w:color w:val="D4D4D4"/>
+          <w:sz w:val="21"/>
+          <w:szCs w:val="21"/>
+          <w:lang w:val="es-MX" w:eastAsia="es-MX"/>
+        </w:rPr>
+      </w:pPr>
+      <w:r>
+        <w:rPr>
+          <w:rFonts w:ascii="Consolas" w:eastAsia="Times New Roman" w:hAnsi="Consolas" w:cs="Times New Roman"/>
+          <w:color w:val="D4D4D4"/>
+          <w:sz w:val="21"/>
+          <w:szCs w:val="21"/>
+          <w:lang w:val="es-MX" w:eastAsia="es-MX"/>
+        </w:rPr>
+        <w:t>});</w:t>
+      </w:r>
+    </w:p>
+    <w:p>
+      <w:pPr>
+        <w:rPr>
+          <w:lang w:val="es-MX"/>
+        </w:rPr>
+      </w:pPr>
+    </w:p>
+    <w:p>
+      <w:pPr>
+        <w:rPr>
+          <w:lang w:val="es-MX"/>
+        </w:rPr>
+      </w:pPr>
+      <w:r>
+        <w:rPr>
+          <w:lang w:val="es-MX"/>
+        </w:rPr>
+        <w:t xml:space="preserve">Podemos ver que nuestro </w:t>
+      </w:r>
+      <w:proofErr w:type="spellStart"/>
+      <w:r>
+        <w:rPr>
+          <w:lang w:val="es-MX"/>
+        </w:rPr>
+        <w:t>index</w:t>
+      </w:r>
+      <w:proofErr w:type="spellEnd"/>
+      <w:r>
+        <w:rPr>
+          <w:lang w:val="es-MX"/>
+        </w:rPr>
+        <w:t xml:space="preserve"> incluye ambos componentes</w:t>
+      </w:r>
+    </w:p>
+    <w:p>
+      <w:pPr>
+        <w:rPr>
+          <w:lang w:val="es-MX"/>
+        </w:rPr>
+      </w:pPr>
+      <w:r>
+        <w:rPr>
+          <w:noProof/>
+        </w:rPr>
+        <w:drawing>
+          <wp:inline distT="0" distB="0" distL="0" distR="0" wp14:anchorId="39D3B26A" wp14:editId="230AA587">
+            <wp:extent cx="3419475" cy="1950854"/>
+            <wp:effectExtent l="0" t="0" r="0" b="0"/>
+            <wp:docPr id="11" name="Imagen 11"/>
+            <wp:cNvGraphicFramePr>
+              <a:graphicFrameLocks xmlns:a="http://schemas.openxmlformats.org/drawingml/2006/main" noChangeAspect="1"/>
+            </wp:cNvGraphicFramePr>
+            <a:graphic xmlns:a="http://schemas.openxmlformats.org/drawingml/2006/main">
+              <a:graphicData uri="http://schemas.openxmlformats.org/drawingml/2006/picture">
+                <pic:pic xmlns:pic="http://schemas.openxmlformats.org/drawingml/2006/picture">
+                  <pic:nvPicPr>
+                    <pic:cNvPr id="1" name=""/>
+                    <pic:cNvPicPr/>
+                  </pic:nvPicPr>
+                  <pic:blipFill rotWithShape="1">
+                    <a:blip r:embed="rId17"/>
+                    <a:srcRect l="75000" b="49374"/>
+                    <a:stretch/>
+                  </pic:blipFill>
+                  <pic:spPr bwMode="auto">
+                    <a:xfrm>
+                      <a:off x="0" y="0"/>
+                      <a:ext cx="3426161" cy="1954668"/>
+                    </a:xfrm>
+                    <a:prstGeom prst="rect">
+                      <a:avLst/>
+                    </a:prstGeom>
+                    <a:ln>
+                      <a:noFill/>
+                    </a:ln>
+                    <a:extLst>
+                      <a:ext uri="{53640926-AAD7-44D8-BBD7-CCE9431645EC}">
+                        <a14:shadowObscured xmlns:a14="http://schemas.microsoft.com/office/drawing/2010/main"/>
+                      </a:ext>
+                    </a:extLst>
+                  </pic:spPr>
+                </pic:pic>
+              </a:graphicData>
+            </a:graphic>
+          </wp:inline>
+        </w:drawing>
+      </w:r>
+    </w:p>
+    <w:p>
+      <w:pPr>
+        <w:rPr>
+          <w:lang w:val="es-MX"/>
+        </w:rPr>
+      </w:pPr>
+      <w:r>
+        <w:rPr>
+          <w:lang w:val="es-MX"/>
+        </w:rPr>
+        <w:lastRenderedPageBreak/>
+        <w:t>NOTA: se pueden poner más de un dato en el data de cada componente separándolos por una coma.</w:t>
+      </w:r>
+    </w:p>
+    <w:p>
+      <w:pPr>
+        <w:rPr>
+          <w:lang w:val="es-MX"/>
+        </w:rPr>
+      </w:pPr>
+    </w:p>
+    <w:p>
+      <w:pPr>
+        <w:rPr>
+          <w:lang w:val="es-MX"/>
+        </w:rPr>
+      </w:pPr>
       <w:bookmarkStart w:id="0" w:name="_GoBack"/>
       <w:bookmarkEnd w:id="0"/>
     </w:p>
@@ -34123,7 +38060,7 @@
       </w:pPr>
     </w:pPrDefault>
   </w:docDefaults>
-  <w:latentStyles w:defLockedState="0" w:defUIPriority="99" w:defSemiHidden="0" w:defUnhideWhenUsed="0" w:defQFormat="0" w:count="375">
+  <w:latentStyles w:defLockedState="0" w:defUIPriority="99" w:defSemiHidden="0" w:defUnhideWhenUsed="0" w:defQFormat="0" w:count="377">
     <w:lsdException w:name="Normal" w:uiPriority="0" w:qFormat="1"/>
     <w:lsdException w:name="heading 1" w:uiPriority="9" w:qFormat="1"/>
     <w:lsdException w:name="heading 2" w:semiHidden="1" w:uiPriority="9" w:unhideWhenUsed="1" w:qFormat="1"/>
@@ -34229,7 +38166,6 @@
     <w:lsdException w:name="HTML Sample" w:semiHidden="1" w:unhideWhenUsed="1"/>
     <w:lsdException w:name="HTML Typewriter" w:semiHidden="1" w:unhideWhenUsed="1"/>
     <w:lsdException w:name="HTML Variable" w:semiHidden="1" w:unhideWhenUsed="1"/>
-    <w:lsdException w:name="Normal Table" w:semiHidden="1" w:unhideWhenUsed="1"/>
     <w:lsdException w:name="annotation subject" w:semiHidden="1" w:unhideWhenUsed="1"/>
     <w:lsdException w:name="No List" w:semiHidden="1" w:unhideWhenUsed="1"/>
     <w:lsdException w:name="Outline List 1" w:semiHidden="1" w:unhideWhenUsed="1"/>
@@ -34275,11 +38211,9 @@
     <w:lsdException w:name="Table Subtle 1" w:semiHidden="1" w:unhideWhenUsed="1"/>
     <w:lsdException w:name="Table Subtle 2" w:semiHidden="1" w:unhideWhenUsed="1"/>
     <w:lsdException w:name="Table Web 1" w:semiHidden="1" w:unhideWhenUsed="1"/>
-    <w:lsdException w:name="Table Web 2" w:semiHidden="1" w:unhideWhenUsed="1"/>
     <w:lsdException w:name="Table Web 3" w:semiHidden="1" w:unhideWhenUsed="1"/>
     <w:lsdException w:name="Balloon Text" w:semiHidden="1" w:unhideWhenUsed="1"/>
     <w:lsdException w:name="Table Grid" w:uiPriority="39"/>
-    <w:lsdException w:name="Table Theme" w:semiHidden="1" w:unhideWhenUsed="1"/>
     <w:lsdException w:name="Placeholder Text" w:semiHidden="1"/>
     <w:lsdException w:name="No Spacing" w:uiPriority="1" w:qFormat="1"/>
     <w:lsdException w:name="Light Shading" w:uiPriority="60"/>
@@ -34499,6 +38433,8 @@
     <w:lsdException w:name="Smart Hyperlink" w:semiHidden="1" w:unhideWhenUsed="1"/>
     <w:lsdException w:name="Hashtag" w:semiHidden="1" w:unhideWhenUsed="1"/>
     <w:lsdException w:name="Unresolved Mention" w:semiHidden="1" w:unhideWhenUsed="1"/>
+    <w:lsdException w:name="Smart Link" w:semiHidden="1" w:unhideWhenUsed="1"/>
+    <w:lsdException w:name="Smart Link Error" w:semiHidden="1" w:unhideWhenUsed="1"/>
   </w:latentStyles>
   <w:style w:type="paragraph" w:default="1" w:styleId="Normal">
     <w:name w:val="Normal"/>
@@ -34523,6 +38459,28 @@
       <w:color w:val="2F5496" w:themeColor="accent1" w:themeShade="BF"/>
       <w:sz w:val="32"/>
       <w:szCs w:val="32"/>
+    </w:rPr>
+  </w:style>
+  <w:style w:type="paragraph" w:styleId="Ttulo2">
+    <w:name w:val="heading 2"/>
+    <w:basedOn w:val="Normal"/>
+    <w:next w:val="Normal"/>
+    <w:link w:val="Ttulo2Car"/>
+    <w:uiPriority w:val="9"/>
+    <w:unhideWhenUsed/>
+    <w:qFormat/>
+    <w:rsid w:val="0028560C"/>
+    <w:pPr>
+      <w:keepNext/>
+      <w:keepLines/>
+      <w:spacing w:before="40" w:after="0"/>
+      <w:outlineLvl w:val="1"/>
+    </w:pPr>
+    <w:rPr>
+      <w:rFonts w:asciiTheme="majorHAnsi" w:eastAsiaTheme="majorEastAsia" w:hAnsiTheme="majorHAnsi" w:cstheme="majorBidi"/>
+      <w:color w:val="2F5496" w:themeColor="accent1" w:themeShade="BF"/>
+      <w:sz w:val="26"/>
+      <w:szCs w:val="26"/>
     </w:rPr>
   </w:style>
   <w:style w:type="character" w:default="1" w:styleId="Fuentedeprrafopredeter">
@@ -34786,6 +38744,175 @@
     <w:name w:val="s"/>
     <w:basedOn w:val="Fuentedeprrafopredeter"/>
     <w:rsid w:val="00E66340"/>
+  </w:style>
+  <w:style w:type="paragraph" w:styleId="Textonotapie">
+    <w:name w:val="footnote text"/>
+    <w:basedOn w:val="Normal"/>
+    <w:link w:val="TextonotapieCar"/>
+    <w:uiPriority w:val="99"/>
+    <w:semiHidden/>
+    <w:unhideWhenUsed/>
+    <w:rsid w:val="008B2BB9"/>
+    <w:pPr>
+      <w:spacing w:after="0" w:line="240" w:lineRule="auto"/>
+    </w:pPr>
+    <w:rPr>
+      <w:sz w:val="20"/>
+      <w:szCs w:val="20"/>
+    </w:rPr>
+  </w:style>
+  <w:style w:type="character" w:customStyle="1" w:styleId="TextonotapieCar">
+    <w:name w:val="Texto nota pie Car"/>
+    <w:basedOn w:val="Fuentedeprrafopredeter"/>
+    <w:link w:val="Textonotapie"/>
+    <w:uiPriority w:val="99"/>
+    <w:semiHidden/>
+    <w:rsid w:val="008B2BB9"/>
+    <w:rPr>
+      <w:sz w:val="20"/>
+      <w:szCs w:val="20"/>
+    </w:rPr>
+  </w:style>
+  <w:style w:type="character" w:styleId="Refdenotaalpie">
+    <w:name w:val="footnote reference"/>
+    <w:basedOn w:val="Fuentedeprrafopredeter"/>
+    <w:uiPriority w:val="99"/>
+    <w:semiHidden/>
+    <w:unhideWhenUsed/>
+    <w:rsid w:val="008B2BB9"/>
+    <w:rPr>
+      <w:vertAlign w:val="superscript"/>
+    </w:rPr>
+  </w:style>
+  <w:style w:type="paragraph" w:styleId="Textonotaalfinal">
+    <w:name w:val="endnote text"/>
+    <w:basedOn w:val="Normal"/>
+    <w:link w:val="TextonotaalfinalCar"/>
+    <w:uiPriority w:val="99"/>
+    <w:semiHidden/>
+    <w:unhideWhenUsed/>
+    <w:rsid w:val="008B2BB9"/>
+    <w:pPr>
+      <w:spacing w:after="0" w:line="240" w:lineRule="auto"/>
+    </w:pPr>
+    <w:rPr>
+      <w:sz w:val="20"/>
+      <w:szCs w:val="20"/>
+    </w:rPr>
+  </w:style>
+  <w:style w:type="character" w:customStyle="1" w:styleId="TextonotaalfinalCar">
+    <w:name w:val="Texto nota al final Car"/>
+    <w:basedOn w:val="Fuentedeprrafopredeter"/>
+    <w:link w:val="Textonotaalfinal"/>
+    <w:uiPriority w:val="99"/>
+    <w:semiHidden/>
+    <w:rsid w:val="008B2BB9"/>
+    <w:rPr>
+      <w:sz w:val="20"/>
+      <w:szCs w:val="20"/>
+    </w:rPr>
+  </w:style>
+  <w:style w:type="character" w:styleId="Refdenotaalfinal">
+    <w:name w:val="endnote reference"/>
+    <w:basedOn w:val="Fuentedeprrafopredeter"/>
+    <w:uiPriority w:val="99"/>
+    <w:semiHidden/>
+    <w:unhideWhenUsed/>
+    <w:rsid w:val="008B2BB9"/>
+    <w:rPr>
+      <w:vertAlign w:val="superscript"/>
+    </w:rPr>
+  </w:style>
+  <w:style w:type="character" w:styleId="Refdecomentario">
+    <w:name w:val="annotation reference"/>
+    <w:basedOn w:val="Fuentedeprrafopredeter"/>
+    <w:uiPriority w:val="99"/>
+    <w:semiHidden/>
+    <w:unhideWhenUsed/>
+    <w:rsid w:val="008B2BB9"/>
+    <w:rPr>
+      <w:sz w:val="16"/>
+      <w:szCs w:val="16"/>
+    </w:rPr>
+  </w:style>
+  <w:style w:type="paragraph" w:styleId="Textocomentario">
+    <w:name w:val="annotation text"/>
+    <w:basedOn w:val="Normal"/>
+    <w:link w:val="TextocomentarioCar"/>
+    <w:uiPriority w:val="99"/>
+    <w:semiHidden/>
+    <w:unhideWhenUsed/>
+    <w:rsid w:val="008B2BB9"/>
+    <w:pPr>
+      <w:spacing w:line="240" w:lineRule="auto"/>
+    </w:pPr>
+    <w:rPr>
+      <w:sz w:val="20"/>
+      <w:szCs w:val="20"/>
+    </w:rPr>
+  </w:style>
+  <w:style w:type="character" w:customStyle="1" w:styleId="TextocomentarioCar">
+    <w:name w:val="Texto comentario Car"/>
+    <w:basedOn w:val="Fuentedeprrafopredeter"/>
+    <w:link w:val="Textocomentario"/>
+    <w:uiPriority w:val="99"/>
+    <w:semiHidden/>
+    <w:rsid w:val="008B2BB9"/>
+    <w:rPr>
+      <w:sz w:val="20"/>
+      <w:szCs w:val="20"/>
+    </w:rPr>
+  </w:style>
+  <w:style w:type="paragraph" w:styleId="Asuntodelcomentario">
+    <w:name w:val="annotation subject"/>
+    <w:basedOn w:val="Textocomentario"/>
+    <w:next w:val="Textocomentario"/>
+    <w:link w:val="AsuntodelcomentarioCar"/>
+    <w:uiPriority w:val="99"/>
+    <w:semiHidden/>
+    <w:unhideWhenUsed/>
+    <w:rsid w:val="008B2BB9"/>
+    <w:rPr>
+      <w:b/>
+      <w:bCs/>
+    </w:rPr>
+  </w:style>
+  <w:style w:type="character" w:customStyle="1" w:styleId="AsuntodelcomentarioCar">
+    <w:name w:val="Asunto del comentario Car"/>
+    <w:basedOn w:val="TextocomentarioCar"/>
+    <w:link w:val="Asuntodelcomentario"/>
+    <w:uiPriority w:val="99"/>
+    <w:semiHidden/>
+    <w:rsid w:val="008B2BB9"/>
+    <w:rPr>
+      <w:b/>
+      <w:bCs/>
+      <w:sz w:val="20"/>
+      <w:szCs w:val="20"/>
+    </w:rPr>
+  </w:style>
+  <w:style w:type="paragraph" w:styleId="Revisin">
+    <w:name w:val="Revision"/>
+    <w:hidden/>
+    <w:uiPriority w:val="99"/>
+    <w:semiHidden/>
+    <w:rsid w:val="008B2BB9"/>
+    <w:pPr>
+      <w:spacing w:after="0" w:line="240" w:lineRule="auto"/>
+    </w:pPr>
+  </w:style>
+  <w:style w:type="character" w:customStyle="1" w:styleId="Ttulo2Car">
+    <w:name w:val="Título 2 Car"/>
+    <w:basedOn w:val="Fuentedeprrafopredeter"/>
+    <w:link w:val="Ttulo2"/>
+    <w:uiPriority w:val="9"/>
+    <w:rsid w:val="0028560C"/>
+    <w:rPr>
+      <w:rFonts w:asciiTheme="majorHAnsi" w:eastAsiaTheme="majorEastAsia" w:hAnsiTheme="majorHAnsi" w:cstheme="majorBidi"/>
+      <w:color w:val="2F5496" w:themeColor="accent1" w:themeShade="BF"/>
+      <w:sz w:val="26"/>
+      <w:szCs w:val="26"/>
+    </w:rPr>
   </w:style>
 </w:styles>
 </file>

</xml_diff>